<commit_message>
Updated Week3 Spring Data JPA with Hibernate HandsOn
</commit_message>
<xml_diff>
--- a/Week3_SpringDataJPA_Hibernate_HandsOn.docx
+++ b/Week3_SpringDataJPA_Hibernate_HandsOn.docx
@@ -178,6 +178,7 @@
       <w:r>
         <w:rPr>
           <w:rFonts w:ascii="Arial" w:eastAsia="Times New Roman" w:hAnsi="Arial" w:cs="Arial"/>
+          <w:noProof/>
           <w:color w:val="333333"/>
           <w:sz w:val="30"/>
           <w:szCs w:val="30"/>
@@ -259,6 +260,7 @@
         <w:rPr>
           <w:b/>
           <w:bCs/>
+          <w:noProof/>
           <w:sz w:val="30"/>
           <w:szCs w:val="30"/>
           <w:lang w:val="en-US"/>
@@ -357,6 +359,7 @@
         <w:rPr>
           <w:b/>
           <w:bCs/>
+          <w:noProof/>
           <w:sz w:val="30"/>
           <w:szCs w:val="30"/>
           <w:lang w:val="en-US"/>
@@ -468,6 +471,7 @@
         <w:rPr>
           <w:b/>
           <w:bCs/>
+          <w:noProof/>
           <w:sz w:val="30"/>
           <w:szCs w:val="30"/>
           <w:lang w:val="en-US"/>
@@ -555,6 +559,7 @@
         <w:rPr>
           <w:b/>
           <w:bCs/>
+          <w:noProof/>
           <w:sz w:val="30"/>
           <w:szCs w:val="30"/>
           <w:lang w:val="en-US"/>
@@ -664,6 +669,7 @@
         <w:rPr>
           <w:b/>
           <w:bCs/>
+          <w:noProof/>
           <w:sz w:val="30"/>
           <w:szCs w:val="30"/>
           <w:lang w:val="en-US"/>
@@ -763,6 +769,7 @@
         <w:rPr>
           <w:b/>
           <w:bCs/>
+          <w:noProof/>
           <w:sz w:val="30"/>
           <w:szCs w:val="30"/>
           <w:lang w:val="en-US"/>
@@ -872,6 +879,7 @@
         <w:rPr>
           <w:b/>
           <w:bCs/>
+          <w:noProof/>
           <w:sz w:val="30"/>
           <w:szCs w:val="30"/>
           <w:lang w:val="en-US"/>
@@ -980,6 +988,7 @@
         <w:rPr>
           <w:b/>
           <w:bCs/>
+          <w:noProof/>
           <w:sz w:val="30"/>
           <w:szCs w:val="30"/>
           <w:lang w:val="en-US"/>
@@ -1111,6 +1120,7 @@
         <w:rPr>
           <w:b/>
           <w:bCs/>
+          <w:noProof/>
           <w:sz w:val="30"/>
           <w:szCs w:val="30"/>
           <w:lang w:val="en-US"/>
@@ -1795,6 +1805,7 @@
         <w:rPr>
           <w:b/>
           <w:bCs/>
+          <w:noProof/>
           <w:sz w:val="30"/>
           <w:szCs w:val="30"/>
           <w:lang w:val="en-US"/>
@@ -1916,6 +1927,7 @@
         <w:rPr>
           <w:b/>
           <w:bCs/>
+          <w:noProof/>
           <w:sz w:val="30"/>
           <w:szCs w:val="30"/>
           <w:lang w:val="en-US"/>
@@ -2070,6 +2082,7 @@
         <w:rPr>
           <w:b/>
           <w:bCs/>
+          <w:noProof/>
           <w:sz w:val="30"/>
           <w:szCs w:val="30"/>
           <w:lang w:val="en-US"/>
@@ -2146,6 +2159,7 @@
         <w:rPr>
           <w:b/>
           <w:bCs/>
+          <w:noProof/>
           <w:sz w:val="30"/>
           <w:szCs w:val="30"/>
           <w:lang w:val="en-US"/>
@@ -2217,58 +2231,35 @@
           <w:szCs w:val="24"/>
           <w:shd w:val="clear" w:color="auto" w:fill="FFFFFF"/>
         </w:rPr>
-        <w:t>Spring Data JPA</w:t>
-      </w:r>
-      <w:r>
-        <w:rPr>
-          <w:rFonts w:ascii="Arial" w:eastAsia="Times New Roman" w:hAnsi="Arial" w:cs="Arial"/>
-          <w:b/>
-          <w:bCs/>
-          <w:color w:val="333333"/>
-          <w:sz w:val="24"/>
-          <w:szCs w:val="24"/>
-          <w:shd w:val="clear" w:color="auto" w:fill="FFFFFF"/>
-        </w:rPr>
-        <w:t xml:space="preserve"> </w:t>
-      </w:r>
-      <w:r>
-        <w:rPr>
-          <w:rFonts w:ascii="Arial" w:eastAsia="Times New Roman" w:hAnsi="Arial" w:cs="Arial"/>
-          <w:b/>
-          <w:bCs/>
-          <w:color w:val="333333"/>
-          <w:sz w:val="24"/>
-          <w:szCs w:val="24"/>
-          <w:shd w:val="clear" w:color="auto" w:fill="FFFFFF"/>
-        </w:rPr>
-        <w:t>EmployeeRespository.java</w:t>
-      </w:r>
-    </w:p>
-    <w:p>
-      <w:pPr>
-        <w:rPr>
-          <w:b/>
-          <w:bCs/>
-          <w:sz w:val="30"/>
-          <w:szCs w:val="30"/>
-          <w:lang w:val="en-US"/>
-        </w:rPr>
-      </w:pPr>
-    </w:p>
-    <w:p>
-      <w:pPr>
-        <w:rPr>
-          <w:b/>
-          <w:bCs/>
-          <w:sz w:val="30"/>
-          <w:szCs w:val="30"/>
-          <w:lang w:val="en-US"/>
-        </w:rPr>
-      </w:pPr>
-      <w:r>
-        <w:rPr>
-          <w:b/>
-          <w:bCs/>
+        <w:t>Spring Data JPA EmployeeRespository.java</w:t>
+      </w:r>
+    </w:p>
+    <w:p>
+      <w:pPr>
+        <w:rPr>
+          <w:b/>
+          <w:bCs/>
+          <w:sz w:val="30"/>
+          <w:szCs w:val="30"/>
+          <w:lang w:val="en-US"/>
+        </w:rPr>
+      </w:pPr>
+    </w:p>
+    <w:p>
+      <w:pPr>
+        <w:rPr>
+          <w:b/>
+          <w:bCs/>
+          <w:sz w:val="30"/>
+          <w:szCs w:val="30"/>
+          <w:lang w:val="en-US"/>
+        </w:rPr>
+      </w:pPr>
+      <w:r>
+        <w:rPr>
+          <w:b/>
+          <w:bCs/>
+          <w:noProof/>
           <w:sz w:val="30"/>
           <w:szCs w:val="30"/>
           <w:lang w:val="en-US"/>
@@ -2356,6 +2347,7 @@
         <w:rPr>
           <w:b/>
           <w:bCs/>
+          <w:noProof/>
           <w:sz w:val="30"/>
           <w:szCs w:val="30"/>
           <w:lang w:val="en-US"/>
@@ -2443,6 +2435,7 @@
         <w:rPr>
           <w:b/>
           <w:bCs/>
+          <w:noProof/>
           <w:sz w:val="30"/>
           <w:szCs w:val="30"/>
           <w:lang w:val="en-US"/>
@@ -2542,6 +2535,7 @@
         <w:rPr>
           <w:b/>
           <w:bCs/>
+          <w:noProof/>
           <w:sz w:val="30"/>
           <w:szCs w:val="30"/>
           <w:lang w:val="en-US"/>
@@ -2750,6 +2744,2339 @@
     </w:p>
     <w:p>
       <w:pPr>
+        <w:spacing w:after="0" w:line="240" w:lineRule="auto"/>
+        <w:rPr>
+          <w:rFonts w:ascii="Arial" w:eastAsia="Times New Roman" w:hAnsi="Arial" w:cs="Arial"/>
+          <w:b/>
+          <w:bCs/>
+          <w:color w:val="333333"/>
+          <w:sz w:val="30"/>
+          <w:szCs w:val="30"/>
+          <w:shd w:val="clear" w:color="auto" w:fill="FFFFFF"/>
+        </w:rPr>
+      </w:pPr>
+      <w:r>
+        <w:rPr>
+          <w:rFonts w:ascii="Arial" w:eastAsia="Times New Roman" w:hAnsi="Arial" w:cs="Arial"/>
+          <w:b/>
+          <w:bCs/>
+          <w:color w:val="333333"/>
+          <w:sz w:val="30"/>
+          <w:szCs w:val="30"/>
+          <w:shd w:val="clear" w:color="auto" w:fill="FFFFFF"/>
+        </w:rPr>
+        <w:lastRenderedPageBreak/>
+        <w:t>Hands on 5</w:t>
+      </w:r>
+      <w:r>
+        <w:rPr>
+          <w:rFonts w:ascii="Arial" w:eastAsia="Times New Roman" w:hAnsi="Arial" w:cs="Arial"/>
+          <w:b/>
+          <w:bCs/>
+          <w:color w:val="333333"/>
+          <w:sz w:val="30"/>
+          <w:szCs w:val="30"/>
+          <w:shd w:val="clear" w:color="auto" w:fill="FFFFFF"/>
+        </w:rPr>
+        <w:t>,6,7,8,9</w:t>
+      </w:r>
+    </w:p>
+    <w:p>
+      <w:pPr>
+        <w:rPr>
+          <w:rFonts w:ascii="Arial" w:eastAsia="Times New Roman" w:hAnsi="Arial" w:cs="Arial"/>
+          <w:color w:val="333333"/>
+          <w:sz w:val="21"/>
+          <w:szCs w:val="21"/>
+          <w:shd w:val="clear" w:color="auto" w:fill="FFFFFF"/>
+        </w:rPr>
+      </w:pPr>
+      <w:r>
+        <w:rPr>
+          <w:rFonts w:ascii="Arial" w:eastAsia="Times New Roman" w:hAnsi="Arial" w:cs="Arial"/>
+          <w:b/>
+          <w:bCs/>
+          <w:color w:val="333333"/>
+          <w:sz w:val="30"/>
+          <w:szCs w:val="30"/>
+          <w:shd w:val="clear" w:color="auto" w:fill="FFFFFF"/>
+        </w:rPr>
+        <w:t>Implement s</w:t>
+      </w:r>
+      <w:r>
+        <w:rPr>
+          <w:rFonts w:ascii="Arial" w:eastAsia="Times New Roman" w:hAnsi="Arial" w:cs="Arial"/>
+          <w:b/>
+          <w:bCs/>
+          <w:color w:val="333333"/>
+          <w:sz w:val="30"/>
+          <w:szCs w:val="30"/>
+          <w:shd w:val="clear" w:color="auto" w:fill="FFFFFF"/>
+        </w:rPr>
+        <w:t>e</w:t>
+      </w:r>
+      <w:r>
+        <w:rPr>
+          <w:rFonts w:ascii="Arial" w:eastAsia="Times New Roman" w:hAnsi="Arial" w:cs="Arial"/>
+          <w:b/>
+          <w:bCs/>
+          <w:color w:val="333333"/>
+          <w:sz w:val="30"/>
+          <w:szCs w:val="30"/>
+          <w:shd w:val="clear" w:color="auto" w:fill="FFFFFF"/>
+        </w:rPr>
+        <w:t>rvices for man</w:t>
+      </w:r>
+      <w:r>
+        <w:rPr>
+          <w:rFonts w:ascii="Arial" w:eastAsia="Times New Roman" w:hAnsi="Arial" w:cs="Arial"/>
+          <w:b/>
+          <w:bCs/>
+          <w:color w:val="333333"/>
+          <w:sz w:val="30"/>
+          <w:szCs w:val="30"/>
+          <w:shd w:val="clear" w:color="auto" w:fill="FFFFFF"/>
+        </w:rPr>
+        <w:t>aging Country</w:t>
+      </w:r>
+      <w:r>
+        <w:rPr>
+          <w:rFonts w:ascii="Arial" w:eastAsia="Times New Roman" w:hAnsi="Arial" w:cs="Arial"/>
+          <w:color w:val="333333"/>
+          <w:sz w:val="21"/>
+          <w:szCs w:val="21"/>
+          <w:shd w:val="clear" w:color="auto" w:fill="FFFFFF"/>
+        </w:rPr>
+        <w:t> </w:t>
+      </w:r>
+    </w:p>
+    <w:p>
+      <w:pPr>
+        <w:spacing w:after="0" w:line="240" w:lineRule="auto"/>
+        <w:rPr>
+          <w:rFonts w:ascii="Times New Roman" w:eastAsia="Times New Roman" w:hAnsi="Times New Roman" w:cs="Times New Roman"/>
+          <w:sz w:val="24"/>
+          <w:szCs w:val="24"/>
+        </w:rPr>
+      </w:pPr>
+      <w:r>
+        <w:rPr>
+          <w:rFonts w:ascii="Arial" w:eastAsia="Times New Roman" w:hAnsi="Arial" w:cs="Arial"/>
+          <w:color w:val="333333"/>
+          <w:sz w:val="21"/>
+          <w:szCs w:val="21"/>
+        </w:rPr>
+        <w:br/>
+      </w:r>
+      <w:r>
+        <w:rPr>
+          <w:rFonts w:ascii="Arial" w:eastAsia="Times New Roman" w:hAnsi="Arial" w:cs="Arial"/>
+          <w:color w:val="333333"/>
+          <w:sz w:val="27"/>
+          <w:szCs w:val="27"/>
+          <w:shd w:val="clear" w:color="auto" w:fill="FFFFFF"/>
+        </w:rPr>
+        <w:t xml:space="preserve">An application requires for features to be implemented with regards to country. These features </w:t>
+      </w:r>
+      <w:proofErr w:type="gramStart"/>
+      <w:r>
+        <w:rPr>
+          <w:rFonts w:ascii="Arial" w:eastAsia="Times New Roman" w:hAnsi="Arial" w:cs="Arial"/>
+          <w:color w:val="333333"/>
+          <w:sz w:val="27"/>
+          <w:szCs w:val="27"/>
+          <w:shd w:val="clear" w:color="auto" w:fill="FFFFFF"/>
+        </w:rPr>
+        <w:t>needs</w:t>
+      </w:r>
+      <w:proofErr w:type="gramEnd"/>
+      <w:r>
+        <w:rPr>
+          <w:rFonts w:ascii="Arial" w:eastAsia="Times New Roman" w:hAnsi="Arial" w:cs="Arial"/>
+          <w:color w:val="333333"/>
+          <w:sz w:val="27"/>
+          <w:szCs w:val="27"/>
+          <w:shd w:val="clear" w:color="auto" w:fill="FFFFFF"/>
+        </w:rPr>
+        <w:t xml:space="preserve"> to be supported by implementing them as service using Spring Data JPA.</w:t>
+      </w:r>
+    </w:p>
+    <w:p>
+      <w:pPr>
+        <w:numPr>
+          <w:ilvl w:val="0"/>
+          <w:numId w:val="4"/>
+        </w:numPr>
+        <w:shd w:val="clear" w:color="auto" w:fill="FFFFFF"/>
+        <w:spacing w:before="100" w:beforeAutospacing="1" w:after="100" w:afterAutospacing="1" w:line="240" w:lineRule="auto"/>
+        <w:rPr>
+          <w:rFonts w:ascii="Arial" w:eastAsia="Times New Roman" w:hAnsi="Arial" w:cs="Arial"/>
+          <w:color w:val="333333"/>
+          <w:sz w:val="21"/>
+          <w:szCs w:val="21"/>
+        </w:rPr>
+      </w:pPr>
+      <w:r>
+        <w:rPr>
+          <w:rFonts w:ascii="Arial" w:eastAsia="Times New Roman" w:hAnsi="Arial" w:cs="Arial"/>
+          <w:color w:val="333333"/>
+          <w:sz w:val="27"/>
+          <w:szCs w:val="27"/>
+        </w:rPr>
+        <w:t>Find a country based on country code</w:t>
+      </w:r>
+    </w:p>
+    <w:p>
+      <w:pPr>
+        <w:numPr>
+          <w:ilvl w:val="0"/>
+          <w:numId w:val="4"/>
+        </w:numPr>
+        <w:shd w:val="clear" w:color="auto" w:fill="FFFFFF"/>
+        <w:spacing w:before="100" w:beforeAutospacing="1" w:after="100" w:afterAutospacing="1" w:line="240" w:lineRule="auto"/>
+        <w:rPr>
+          <w:rFonts w:ascii="Arial" w:eastAsia="Times New Roman" w:hAnsi="Arial" w:cs="Arial"/>
+          <w:color w:val="333333"/>
+          <w:sz w:val="21"/>
+          <w:szCs w:val="21"/>
+        </w:rPr>
+      </w:pPr>
+      <w:r>
+        <w:rPr>
+          <w:rFonts w:ascii="Arial" w:eastAsia="Times New Roman" w:hAnsi="Arial" w:cs="Arial"/>
+          <w:color w:val="333333"/>
+          <w:sz w:val="27"/>
+          <w:szCs w:val="27"/>
+        </w:rPr>
+        <w:t>Add new country</w:t>
+      </w:r>
+    </w:p>
+    <w:p>
+      <w:pPr>
+        <w:numPr>
+          <w:ilvl w:val="0"/>
+          <w:numId w:val="4"/>
+        </w:numPr>
+        <w:shd w:val="clear" w:color="auto" w:fill="FFFFFF"/>
+        <w:spacing w:before="100" w:beforeAutospacing="1" w:after="100" w:afterAutospacing="1" w:line="240" w:lineRule="auto"/>
+        <w:rPr>
+          <w:rFonts w:ascii="Arial" w:eastAsia="Times New Roman" w:hAnsi="Arial" w:cs="Arial"/>
+          <w:color w:val="333333"/>
+          <w:sz w:val="21"/>
+          <w:szCs w:val="21"/>
+        </w:rPr>
+      </w:pPr>
+      <w:r>
+        <w:rPr>
+          <w:rFonts w:ascii="Arial" w:eastAsia="Times New Roman" w:hAnsi="Arial" w:cs="Arial"/>
+          <w:color w:val="333333"/>
+          <w:sz w:val="27"/>
+          <w:szCs w:val="27"/>
+        </w:rPr>
+        <w:t>Update country</w:t>
+      </w:r>
+    </w:p>
+    <w:p>
+      <w:pPr>
+        <w:numPr>
+          <w:ilvl w:val="0"/>
+          <w:numId w:val="4"/>
+        </w:numPr>
+        <w:shd w:val="clear" w:color="auto" w:fill="FFFFFF"/>
+        <w:spacing w:before="100" w:beforeAutospacing="1" w:after="100" w:afterAutospacing="1" w:line="240" w:lineRule="auto"/>
+        <w:rPr>
+          <w:rFonts w:ascii="Arial" w:eastAsia="Times New Roman" w:hAnsi="Arial" w:cs="Arial"/>
+          <w:color w:val="333333"/>
+          <w:sz w:val="21"/>
+          <w:szCs w:val="21"/>
+        </w:rPr>
+      </w:pPr>
+      <w:r>
+        <w:rPr>
+          <w:rFonts w:ascii="Arial" w:eastAsia="Times New Roman" w:hAnsi="Arial" w:cs="Arial"/>
+          <w:color w:val="333333"/>
+          <w:sz w:val="27"/>
+          <w:szCs w:val="27"/>
+        </w:rPr>
+        <w:t>Delete country</w:t>
+      </w:r>
+    </w:p>
+    <w:p>
+      <w:pPr>
+        <w:numPr>
+          <w:ilvl w:val="0"/>
+          <w:numId w:val="4"/>
+        </w:numPr>
+        <w:shd w:val="clear" w:color="auto" w:fill="FFFFFF"/>
+        <w:spacing w:before="100" w:beforeAutospacing="1" w:after="100" w:afterAutospacing="1" w:line="240" w:lineRule="auto"/>
+        <w:rPr>
+          <w:rFonts w:ascii="Arial" w:eastAsia="Times New Roman" w:hAnsi="Arial" w:cs="Arial"/>
+          <w:color w:val="333333"/>
+          <w:sz w:val="21"/>
+          <w:szCs w:val="21"/>
+        </w:rPr>
+      </w:pPr>
+      <w:r>
+        <w:rPr>
+          <w:rFonts w:ascii="Arial" w:eastAsia="Times New Roman" w:hAnsi="Arial" w:cs="Arial"/>
+          <w:color w:val="333333"/>
+          <w:sz w:val="27"/>
+          <w:szCs w:val="27"/>
+        </w:rPr>
+        <w:t>Find list of countries matching a partial country name</w:t>
+      </w:r>
+    </w:p>
+    <w:p>
+      <w:pPr>
+        <w:shd w:val="clear" w:color="auto" w:fill="FFFFFF"/>
+        <w:spacing w:before="100" w:beforeAutospacing="1" w:after="100" w:afterAutospacing="1" w:line="240" w:lineRule="auto"/>
+        <w:ind w:left="720"/>
+        <w:rPr>
+          <w:rFonts w:ascii="Arial" w:eastAsia="Times New Roman" w:hAnsi="Arial" w:cs="Arial"/>
+          <w:color w:val="333333"/>
+          <w:sz w:val="21"/>
+          <w:szCs w:val="21"/>
+        </w:rPr>
+      </w:pPr>
+    </w:p>
+    <w:p>
+      <w:pPr>
+        <w:shd w:val="clear" w:color="auto" w:fill="FFFFFF"/>
+        <w:spacing w:before="100" w:beforeAutospacing="1" w:after="100" w:afterAutospacing="1" w:line="240" w:lineRule="auto"/>
+        <w:rPr>
+          <w:rFonts w:ascii="Arial" w:eastAsia="Times New Roman" w:hAnsi="Arial" w:cs="Arial"/>
+          <w:b/>
+          <w:bCs/>
+          <w:color w:val="333333"/>
+          <w:sz w:val="24"/>
+          <w:szCs w:val="24"/>
+        </w:rPr>
+      </w:pPr>
+      <w:r>
+        <w:rPr>
+          <w:rFonts w:ascii="Arial" w:eastAsia="Times New Roman" w:hAnsi="Arial" w:cs="Arial"/>
+          <w:b/>
+          <w:bCs/>
+          <w:color w:val="333333"/>
+          <w:sz w:val="24"/>
+          <w:szCs w:val="24"/>
+        </w:rPr>
+        <w:t xml:space="preserve">1. </w:t>
+      </w:r>
+      <w:proofErr w:type="gramStart"/>
+      <w:r>
+        <w:rPr>
+          <w:rFonts w:ascii="Arial" w:eastAsia="Times New Roman" w:hAnsi="Arial" w:cs="Arial"/>
+          <w:b/>
+          <w:bCs/>
+          <w:color w:val="333333"/>
+          <w:sz w:val="24"/>
+          <w:szCs w:val="24"/>
+        </w:rPr>
+        <w:t>Firstly</w:t>
+      </w:r>
+      <w:proofErr w:type="gramEnd"/>
+      <w:r>
+        <w:rPr>
+          <w:rFonts w:ascii="Arial" w:eastAsia="Times New Roman" w:hAnsi="Arial" w:cs="Arial"/>
+          <w:b/>
+          <w:bCs/>
+          <w:color w:val="333333"/>
+          <w:sz w:val="24"/>
+          <w:szCs w:val="24"/>
+        </w:rPr>
+        <w:t xml:space="preserve"> Populating the </w:t>
+      </w:r>
+      <w:r>
+        <w:rPr>
+          <w:rFonts w:ascii="Arial" w:eastAsia="Times New Roman" w:hAnsi="Arial" w:cs="Arial"/>
+          <w:b/>
+          <w:bCs/>
+          <w:color w:val="333333"/>
+          <w:sz w:val="24"/>
+          <w:szCs w:val="24"/>
+        </w:rPr>
+        <w:t>table Country</w:t>
+      </w:r>
+    </w:p>
+    <w:p>
+      <w:pPr>
+        <w:shd w:val="clear" w:color="auto" w:fill="FFFFFF"/>
+        <w:spacing w:before="100" w:beforeAutospacing="1" w:after="100" w:afterAutospacing="1" w:line="240" w:lineRule="auto"/>
+        <w:rPr>
+          <w:rFonts w:ascii="Arial" w:eastAsia="Times New Roman" w:hAnsi="Arial" w:cs="Arial"/>
+          <w:color w:val="333333"/>
+          <w:sz w:val="21"/>
+          <w:szCs w:val="21"/>
+        </w:rPr>
+      </w:pPr>
+      <w:r>
+        <w:rPr>
+          <w:b/>
+          <w:bCs/>
+          <w:sz w:val="30"/>
+          <w:szCs w:val="30"/>
+          <w:lang w:val="en-US"/>
+        </w:rPr>
+        <w:drawing>
+          <wp:inline distT="0" distB="0" distL="0" distR="0" wp14:anchorId="24E859CF" wp14:editId="44520921">
+            <wp:extent cx="5731510" cy="3971290"/>
+            <wp:effectExtent l="0" t="0" r="2540" b="0"/>
+            <wp:docPr id="2059395182" name="Picture 1"/>
+            <wp:cNvGraphicFramePr>
+              <a:graphicFrameLocks xmlns:a="http://schemas.openxmlformats.org/drawingml/2006/main" noChangeAspect="1"/>
+            </wp:cNvGraphicFramePr>
+            <a:graphic xmlns:a="http://schemas.openxmlformats.org/drawingml/2006/main">
+              <a:graphicData uri="http://schemas.openxmlformats.org/drawingml/2006/picture">
+                <pic:pic xmlns:pic="http://schemas.openxmlformats.org/drawingml/2006/picture">
+                  <pic:nvPicPr>
+                    <pic:cNvPr id="2059395182" name=""/>
+                    <pic:cNvPicPr/>
+                  </pic:nvPicPr>
+                  <pic:blipFill>
+                    <a:blip r:embed="rId23"/>
+                    <a:stretch>
+                      <a:fillRect/>
+                    </a:stretch>
+                  </pic:blipFill>
+                  <pic:spPr>
+                    <a:xfrm>
+                      <a:off x="0" y="0"/>
+                      <a:ext cx="5731510" cy="3971290"/>
+                    </a:xfrm>
+                    <a:prstGeom prst="rect">
+                      <a:avLst/>
+                    </a:prstGeom>
+                  </pic:spPr>
+                </pic:pic>
+              </a:graphicData>
+            </a:graphic>
+          </wp:inline>
+        </w:drawing>
+      </w:r>
+    </w:p>
+    <w:p>
+      <w:pPr>
+        <w:rPr>
+          <w:rFonts w:ascii="Arial" w:eastAsia="Times New Roman" w:hAnsi="Arial" w:cs="Arial"/>
+          <w:b/>
+          <w:bCs/>
+          <w:color w:val="333333"/>
+          <w:sz w:val="30"/>
+          <w:szCs w:val="30"/>
+          <w:shd w:val="clear" w:color="auto" w:fill="FFFFFF"/>
+        </w:rPr>
+      </w:pPr>
+    </w:p>
+    <w:p>
+      <w:pPr>
+        <w:rPr>
+          <w:rFonts w:ascii="Arial" w:eastAsia="Times New Roman" w:hAnsi="Arial" w:cs="Arial"/>
+          <w:b/>
+          <w:bCs/>
+          <w:color w:val="333333"/>
+          <w:sz w:val="30"/>
+          <w:szCs w:val="30"/>
+          <w:shd w:val="clear" w:color="auto" w:fill="FFFFFF"/>
+        </w:rPr>
+      </w:pPr>
+    </w:p>
+    <w:p>
+      <w:pPr>
+        <w:rPr>
+          <w:rFonts w:ascii="Arial" w:eastAsia="Times New Roman" w:hAnsi="Arial" w:cs="Arial"/>
+          <w:b/>
+          <w:bCs/>
+          <w:color w:val="333333"/>
+          <w:sz w:val="30"/>
+          <w:szCs w:val="30"/>
+          <w:shd w:val="clear" w:color="auto" w:fill="FFFFFF"/>
+        </w:rPr>
+      </w:pPr>
+    </w:p>
+    <w:p>
+      <w:pPr>
+        <w:rPr>
+          <w:rFonts w:ascii="Arial" w:eastAsia="Times New Roman" w:hAnsi="Arial" w:cs="Arial"/>
+          <w:b/>
+          <w:bCs/>
+          <w:color w:val="333333"/>
+          <w:sz w:val="30"/>
+          <w:szCs w:val="30"/>
+          <w:shd w:val="clear" w:color="auto" w:fill="FFFFFF"/>
+        </w:rPr>
+      </w:pPr>
+    </w:p>
+    <w:p>
+      <w:pPr>
+        <w:rPr>
+          <w:rFonts w:ascii="Arial" w:eastAsia="Times New Roman" w:hAnsi="Arial" w:cs="Arial"/>
+          <w:b/>
+          <w:bCs/>
+          <w:color w:val="333333"/>
+          <w:sz w:val="24"/>
+          <w:szCs w:val="24"/>
+          <w:shd w:val="clear" w:color="auto" w:fill="FFFFFF"/>
+        </w:rPr>
+      </w:pPr>
+      <w:r>
+        <w:rPr>
+          <w:rFonts w:ascii="Arial" w:eastAsia="Times New Roman" w:hAnsi="Arial" w:cs="Arial"/>
+          <w:b/>
+          <w:bCs/>
+          <w:color w:val="333333"/>
+          <w:sz w:val="24"/>
+          <w:szCs w:val="24"/>
+          <w:shd w:val="clear" w:color="auto" w:fill="FFFFFF"/>
+        </w:rPr>
+        <w:lastRenderedPageBreak/>
+        <w:t xml:space="preserve">2. </w:t>
+      </w:r>
+      <w:r>
+        <w:rPr>
+          <w:rFonts w:ascii="Arial" w:eastAsia="Times New Roman" w:hAnsi="Arial" w:cs="Arial"/>
+          <w:b/>
+          <w:bCs/>
+          <w:color w:val="333333"/>
+          <w:sz w:val="24"/>
+          <w:szCs w:val="24"/>
+          <w:shd w:val="clear" w:color="auto" w:fill="FFFFFF"/>
+        </w:rPr>
+        <w:t xml:space="preserve">Entity Class </w:t>
+      </w:r>
+      <w:r>
+        <w:rPr>
+          <w:rFonts w:ascii="Arial" w:eastAsia="Times New Roman" w:hAnsi="Arial" w:cs="Arial"/>
+          <w:b/>
+          <w:bCs/>
+          <w:color w:val="333333"/>
+          <w:sz w:val="24"/>
+          <w:szCs w:val="24"/>
+          <w:shd w:val="clear" w:color="auto" w:fill="FFFFFF"/>
+        </w:rPr>
+        <w:t xml:space="preserve">Country.java </w:t>
+      </w:r>
+      <w:r>
+        <w:rPr>
+          <w:rFonts w:ascii="Arial" w:eastAsia="Times New Roman" w:hAnsi="Arial" w:cs="Arial"/>
+          <w:b/>
+          <w:bCs/>
+          <w:color w:val="333333"/>
+          <w:sz w:val="24"/>
+          <w:szCs w:val="24"/>
+          <w:shd w:val="clear" w:color="auto" w:fill="FFFFFF"/>
+        </w:rPr>
+        <w:t xml:space="preserve">for mapping </w:t>
+      </w:r>
+      <w:r>
+        <w:rPr>
+          <w:rFonts w:ascii="Arial" w:eastAsia="Times New Roman" w:hAnsi="Arial" w:cs="Arial"/>
+          <w:b/>
+          <w:bCs/>
+          <w:color w:val="333333"/>
+          <w:sz w:val="24"/>
+          <w:szCs w:val="24"/>
+          <w:shd w:val="clear" w:color="auto" w:fill="FFFFFF"/>
+        </w:rPr>
+        <w:t xml:space="preserve">country </w:t>
+      </w:r>
+      <w:r>
+        <w:rPr>
+          <w:rFonts w:ascii="Arial" w:eastAsia="Times New Roman" w:hAnsi="Arial" w:cs="Arial"/>
+          <w:b/>
+          <w:bCs/>
+          <w:color w:val="333333"/>
+          <w:sz w:val="24"/>
+          <w:szCs w:val="24"/>
+          <w:shd w:val="clear" w:color="auto" w:fill="FFFFFF"/>
+        </w:rPr>
+        <w:t xml:space="preserve">table to </w:t>
+      </w:r>
+      <w:r>
+        <w:rPr>
+          <w:rFonts w:ascii="Arial" w:eastAsia="Times New Roman" w:hAnsi="Arial" w:cs="Arial"/>
+          <w:b/>
+          <w:bCs/>
+          <w:color w:val="333333"/>
+          <w:sz w:val="24"/>
+          <w:szCs w:val="24"/>
+          <w:shd w:val="clear" w:color="auto" w:fill="FFFFFF"/>
+        </w:rPr>
+        <w:t>SQL database:</w:t>
+      </w:r>
+    </w:p>
+    <w:p>
+      <w:pPr>
+        <w:rPr>
+          <w:rFonts w:ascii="Arial" w:eastAsia="Times New Roman" w:hAnsi="Arial" w:cs="Arial"/>
+          <w:color w:val="333333"/>
+          <w:sz w:val="21"/>
+          <w:szCs w:val="21"/>
+          <w:shd w:val="clear" w:color="auto" w:fill="FFFFFF"/>
+        </w:rPr>
+      </w:pPr>
+      <w:r>
+        <w:rPr>
+          <w:rFonts w:ascii="Arial" w:eastAsia="Times New Roman" w:hAnsi="Arial" w:cs="Arial"/>
+          <w:color w:val="333333"/>
+          <w:sz w:val="21"/>
+          <w:szCs w:val="21"/>
+        </w:rPr>
+        <w:drawing>
+          <wp:inline distT="0" distB="0" distL="0" distR="0" wp14:anchorId="076EBCAD" wp14:editId="2EA00969">
+            <wp:extent cx="5731510" cy="5495290"/>
+            <wp:effectExtent l="0" t="0" r="2540" b="0"/>
+            <wp:docPr id="1426491114" name="Picture 1"/>
+            <wp:cNvGraphicFramePr>
+              <a:graphicFrameLocks xmlns:a="http://schemas.openxmlformats.org/drawingml/2006/main" noChangeAspect="1"/>
+            </wp:cNvGraphicFramePr>
+            <a:graphic xmlns:a="http://schemas.openxmlformats.org/drawingml/2006/main">
+              <a:graphicData uri="http://schemas.openxmlformats.org/drawingml/2006/picture">
+                <pic:pic xmlns:pic="http://schemas.openxmlformats.org/drawingml/2006/picture">
+                  <pic:nvPicPr>
+                    <pic:cNvPr id="1426491114" name=""/>
+                    <pic:cNvPicPr/>
+                  </pic:nvPicPr>
+                  <pic:blipFill>
+                    <a:blip r:embed="rId24"/>
+                    <a:stretch>
+                      <a:fillRect/>
+                    </a:stretch>
+                  </pic:blipFill>
+                  <pic:spPr>
+                    <a:xfrm>
+                      <a:off x="0" y="0"/>
+                      <a:ext cx="5731510" cy="5495290"/>
+                    </a:xfrm>
+                    <a:prstGeom prst="rect">
+                      <a:avLst/>
+                    </a:prstGeom>
+                  </pic:spPr>
+                </pic:pic>
+              </a:graphicData>
+            </a:graphic>
+          </wp:inline>
+        </w:drawing>
+      </w:r>
+    </w:p>
+    <w:p>
+      <w:pPr>
+        <w:rPr>
+          <w:rFonts w:ascii="Arial" w:eastAsia="Times New Roman" w:hAnsi="Arial" w:cs="Arial"/>
+          <w:color w:val="333333"/>
+          <w:sz w:val="21"/>
+          <w:szCs w:val="21"/>
+        </w:rPr>
+      </w:pPr>
+    </w:p>
+    <w:p>
+      <w:pPr>
+        <w:rPr>
+          <w:rFonts w:ascii="Arial" w:eastAsia="Times New Roman" w:hAnsi="Arial" w:cs="Arial"/>
+          <w:color w:val="333333"/>
+          <w:sz w:val="21"/>
+          <w:szCs w:val="21"/>
+        </w:rPr>
+      </w:pPr>
+    </w:p>
+    <w:p>
+      <w:pPr>
+        <w:rPr>
+          <w:rFonts w:ascii="Arial" w:eastAsia="Times New Roman" w:hAnsi="Arial" w:cs="Arial"/>
+          <w:color w:val="333333"/>
+          <w:sz w:val="21"/>
+          <w:szCs w:val="21"/>
+        </w:rPr>
+      </w:pPr>
+    </w:p>
+    <w:p>
+      <w:pPr>
+        <w:rPr>
+          <w:rFonts w:ascii="Arial" w:eastAsia="Times New Roman" w:hAnsi="Arial" w:cs="Arial"/>
+          <w:color w:val="333333"/>
+          <w:sz w:val="21"/>
+          <w:szCs w:val="21"/>
+        </w:rPr>
+      </w:pPr>
+    </w:p>
+    <w:p>
+      <w:pPr>
+        <w:rPr>
+          <w:rFonts w:ascii="Arial" w:eastAsia="Times New Roman" w:hAnsi="Arial" w:cs="Arial"/>
+          <w:color w:val="333333"/>
+          <w:sz w:val="21"/>
+          <w:szCs w:val="21"/>
+        </w:rPr>
+      </w:pPr>
+    </w:p>
+    <w:p>
+      <w:pPr>
+        <w:rPr>
+          <w:rFonts w:ascii="Arial" w:eastAsia="Times New Roman" w:hAnsi="Arial" w:cs="Arial"/>
+          <w:color w:val="333333"/>
+          <w:sz w:val="21"/>
+          <w:szCs w:val="21"/>
+        </w:rPr>
+      </w:pPr>
+    </w:p>
+    <w:p>
+      <w:pPr>
+        <w:rPr>
+          <w:rFonts w:ascii="Arial" w:eastAsia="Times New Roman" w:hAnsi="Arial" w:cs="Arial"/>
+          <w:color w:val="333333"/>
+          <w:sz w:val="21"/>
+          <w:szCs w:val="21"/>
+        </w:rPr>
+      </w:pPr>
+    </w:p>
+    <w:p>
+      <w:pPr>
+        <w:rPr>
+          <w:rFonts w:ascii="Arial" w:eastAsia="Times New Roman" w:hAnsi="Arial" w:cs="Arial"/>
+          <w:color w:val="333333"/>
+          <w:sz w:val="21"/>
+          <w:szCs w:val="21"/>
+        </w:rPr>
+      </w:pPr>
+    </w:p>
+    <w:p>
+      <w:pPr>
+        <w:rPr>
+          <w:rFonts w:ascii="Arial" w:eastAsia="Times New Roman" w:hAnsi="Arial" w:cs="Arial"/>
+          <w:color w:val="333333"/>
+          <w:sz w:val="21"/>
+          <w:szCs w:val="21"/>
+        </w:rPr>
+      </w:pPr>
+    </w:p>
+    <w:p>
+      <w:pPr>
+        <w:rPr>
+          <w:rFonts w:ascii="Arial" w:eastAsia="Times New Roman" w:hAnsi="Arial" w:cs="Arial"/>
+          <w:color w:val="333333"/>
+          <w:sz w:val="21"/>
+          <w:szCs w:val="21"/>
+        </w:rPr>
+      </w:pPr>
+    </w:p>
+    <w:p>
+      <w:pPr>
+        <w:rPr>
+          <w:rFonts w:ascii="Arial" w:eastAsia="Times New Roman" w:hAnsi="Arial" w:cs="Arial"/>
+          <w:color w:val="333333"/>
+          <w:sz w:val="21"/>
+          <w:szCs w:val="21"/>
+        </w:rPr>
+      </w:pPr>
+    </w:p>
+    <w:p>
+      <w:pPr>
+        <w:rPr>
+          <w:rFonts w:ascii="Arial" w:eastAsia="Times New Roman" w:hAnsi="Arial" w:cs="Arial"/>
+          <w:b/>
+          <w:bCs/>
+          <w:color w:val="333333"/>
+          <w:sz w:val="24"/>
+          <w:szCs w:val="24"/>
+        </w:rPr>
+      </w:pPr>
+      <w:r>
+        <w:rPr>
+          <w:rFonts w:ascii="Arial" w:eastAsia="Times New Roman" w:hAnsi="Arial" w:cs="Arial"/>
+          <w:b/>
+          <w:bCs/>
+          <w:color w:val="333333"/>
+          <w:sz w:val="24"/>
+          <w:szCs w:val="24"/>
+        </w:rPr>
+        <w:lastRenderedPageBreak/>
+        <w:t>3. Data Access Layer:</w:t>
+      </w:r>
+    </w:p>
+    <w:p>
+      <w:pPr>
+        <w:rPr>
+          <w:b/>
+          <w:bCs/>
+          <w:sz w:val="30"/>
+          <w:szCs w:val="30"/>
+          <w:lang w:val="en-US"/>
+        </w:rPr>
+      </w:pPr>
+      <w:r>
+        <w:rPr>
+          <w:rFonts w:ascii="Arial" w:eastAsia="Times New Roman" w:hAnsi="Arial" w:cs="Arial"/>
+          <w:color w:val="333333"/>
+          <w:sz w:val="21"/>
+          <w:szCs w:val="21"/>
+        </w:rPr>
+        <w:br/>
+      </w:r>
+      <w:r>
+        <w:rPr>
+          <w:b/>
+          <w:bCs/>
+          <w:sz w:val="30"/>
+          <w:szCs w:val="30"/>
+          <w:lang w:val="en-US"/>
+        </w:rPr>
+        <w:drawing>
+          <wp:inline distT="0" distB="0" distL="0" distR="0" wp14:anchorId="47309F77" wp14:editId="2DB4CA56">
+            <wp:extent cx="5731510" cy="2845435"/>
+            <wp:effectExtent l="0" t="0" r="2540" b="0"/>
+            <wp:docPr id="1554807584" name="Picture 1"/>
+            <wp:cNvGraphicFramePr>
+              <a:graphicFrameLocks xmlns:a="http://schemas.openxmlformats.org/drawingml/2006/main" noChangeAspect="1"/>
+            </wp:cNvGraphicFramePr>
+            <a:graphic xmlns:a="http://schemas.openxmlformats.org/drawingml/2006/main">
+              <a:graphicData uri="http://schemas.openxmlformats.org/drawingml/2006/picture">
+                <pic:pic xmlns:pic="http://schemas.openxmlformats.org/drawingml/2006/picture">
+                  <pic:nvPicPr>
+                    <pic:cNvPr id="1554807584" name=""/>
+                    <pic:cNvPicPr/>
+                  </pic:nvPicPr>
+                  <pic:blipFill>
+                    <a:blip r:embed="rId25"/>
+                    <a:stretch>
+                      <a:fillRect/>
+                    </a:stretch>
+                  </pic:blipFill>
+                  <pic:spPr>
+                    <a:xfrm>
+                      <a:off x="0" y="0"/>
+                      <a:ext cx="5731510" cy="2845435"/>
+                    </a:xfrm>
+                    <a:prstGeom prst="rect">
+                      <a:avLst/>
+                    </a:prstGeom>
+                  </pic:spPr>
+                </pic:pic>
+              </a:graphicData>
+            </a:graphic>
+          </wp:inline>
+        </w:drawing>
+      </w:r>
+    </w:p>
+    <w:p>
+      <w:pPr>
+        <w:rPr>
+          <w:b/>
+          <w:bCs/>
+          <w:sz w:val="30"/>
+          <w:szCs w:val="30"/>
+          <w:lang w:val="en-US"/>
+        </w:rPr>
+      </w:pPr>
+    </w:p>
+    <w:p>
+      <w:pPr>
+        <w:rPr>
+          <w:b/>
+          <w:bCs/>
+          <w:sz w:val="30"/>
+          <w:szCs w:val="30"/>
+          <w:lang w:val="en-US"/>
+        </w:rPr>
+      </w:pPr>
+      <w:r>
+        <w:rPr>
+          <w:b/>
+          <w:bCs/>
+          <w:sz w:val="30"/>
+          <w:szCs w:val="30"/>
+          <w:lang w:val="en-US"/>
+        </w:rPr>
+        <w:t>4. Service.java for business logic methods</w:t>
+      </w:r>
+    </w:p>
+    <w:p>
+      <w:pPr>
+        <w:rPr>
+          <w:b/>
+          <w:bCs/>
+          <w:sz w:val="30"/>
+          <w:szCs w:val="30"/>
+          <w:lang w:val="en-US"/>
+        </w:rPr>
+      </w:pPr>
+      <w:r>
+        <w:rPr>
+          <w:noProof/>
+        </w:rPr>
+        <w:drawing>
+          <wp:inline distT="0" distB="0" distL="0" distR="0" wp14:anchorId="6A1FE710" wp14:editId="48A1E83A">
+            <wp:extent cx="5731510" cy="2325370"/>
+            <wp:effectExtent l="0" t="0" r="2540" b="0"/>
+            <wp:docPr id="2005173644" name="Picture 1"/>
+            <wp:cNvGraphicFramePr>
+              <a:graphicFrameLocks xmlns:a="http://schemas.openxmlformats.org/drawingml/2006/main" noChangeAspect="1"/>
+            </wp:cNvGraphicFramePr>
+            <a:graphic xmlns:a="http://schemas.openxmlformats.org/drawingml/2006/main">
+              <a:graphicData uri="http://schemas.openxmlformats.org/drawingml/2006/picture">
+                <pic:pic xmlns:pic="http://schemas.openxmlformats.org/drawingml/2006/picture">
+                  <pic:nvPicPr>
+                    <pic:cNvPr id="2005173644" name=""/>
+                    <pic:cNvPicPr/>
+                  </pic:nvPicPr>
+                  <pic:blipFill>
+                    <a:blip r:embed="rId26"/>
+                    <a:stretch>
+                      <a:fillRect/>
+                    </a:stretch>
+                  </pic:blipFill>
+                  <pic:spPr>
+                    <a:xfrm>
+                      <a:off x="0" y="0"/>
+                      <a:ext cx="5731510" cy="2325370"/>
+                    </a:xfrm>
+                    <a:prstGeom prst="rect">
+                      <a:avLst/>
+                    </a:prstGeom>
+                  </pic:spPr>
+                </pic:pic>
+              </a:graphicData>
+            </a:graphic>
+          </wp:inline>
+        </w:drawing>
+      </w:r>
+      <w:r>
+        <w:rPr>
+          <w:b/>
+          <w:bCs/>
+          <w:sz w:val="30"/>
+          <w:szCs w:val="30"/>
+          <w:lang w:val="en-US"/>
+        </w:rPr>
+        <w:br/>
+      </w:r>
+    </w:p>
+    <w:p>
+      <w:pPr>
+        <w:rPr>
+          <w:b/>
+          <w:bCs/>
+          <w:sz w:val="30"/>
+          <w:szCs w:val="30"/>
+          <w:lang w:val="en-US"/>
+        </w:rPr>
+      </w:pPr>
+      <w:r>
+        <w:rPr>
+          <w:b/>
+          <w:bCs/>
+          <w:sz w:val="30"/>
+          <w:szCs w:val="30"/>
+          <w:lang w:val="en-US"/>
+        </w:rPr>
+        <w:t xml:space="preserve">Exception Class for HandsOn </w:t>
+      </w:r>
+      <w:r>
+        <w:rPr>
+          <w:b/>
+          <w:bCs/>
+          <w:sz w:val="30"/>
+          <w:szCs w:val="30"/>
+          <w:lang w:val="en-US"/>
+        </w:rPr>
+        <w:t>7</w:t>
+      </w:r>
+    </w:p>
+    <w:p>
+      <w:pPr>
+        <w:rPr>
+          <w:b/>
+          <w:bCs/>
+          <w:sz w:val="30"/>
+          <w:szCs w:val="30"/>
+          <w:lang w:val="en-US"/>
+        </w:rPr>
+      </w:pPr>
+      <w:r>
+        <w:rPr>
+          <w:b/>
+          <w:bCs/>
+          <w:sz w:val="30"/>
+          <w:szCs w:val="30"/>
+          <w:lang w:val="en-US"/>
+        </w:rPr>
+        <w:drawing>
+          <wp:inline distT="0" distB="0" distL="0" distR="0" wp14:anchorId="4FDC7515" wp14:editId="02F59595">
+            <wp:extent cx="5731510" cy="1473835"/>
+            <wp:effectExtent l="0" t="0" r="2540" b="0"/>
+            <wp:docPr id="1059607421" name="Picture 1"/>
+            <wp:cNvGraphicFramePr>
+              <a:graphicFrameLocks xmlns:a="http://schemas.openxmlformats.org/drawingml/2006/main" noChangeAspect="1"/>
+            </wp:cNvGraphicFramePr>
+            <a:graphic xmlns:a="http://schemas.openxmlformats.org/drawingml/2006/main">
+              <a:graphicData uri="http://schemas.openxmlformats.org/drawingml/2006/picture">
+                <pic:pic xmlns:pic="http://schemas.openxmlformats.org/drawingml/2006/picture">
+                  <pic:nvPicPr>
+                    <pic:cNvPr id="1059607421" name=""/>
+                    <pic:cNvPicPr/>
+                  </pic:nvPicPr>
+                  <pic:blipFill>
+                    <a:blip r:embed="rId27"/>
+                    <a:stretch>
+                      <a:fillRect/>
+                    </a:stretch>
+                  </pic:blipFill>
+                  <pic:spPr>
+                    <a:xfrm>
+                      <a:off x="0" y="0"/>
+                      <a:ext cx="5731510" cy="1473835"/>
+                    </a:xfrm>
+                    <a:prstGeom prst="rect">
+                      <a:avLst/>
+                    </a:prstGeom>
+                  </pic:spPr>
+                </pic:pic>
+              </a:graphicData>
+            </a:graphic>
+          </wp:inline>
+        </w:drawing>
+      </w:r>
+    </w:p>
+    <w:p>
+      <w:pPr>
+        <w:rPr>
+          <w:b/>
+          <w:bCs/>
+          <w:sz w:val="30"/>
+          <w:szCs w:val="30"/>
+          <w:lang w:val="en-US"/>
+        </w:rPr>
+      </w:pPr>
+    </w:p>
+    <w:p>
+      <w:pPr>
+        <w:rPr>
+          <w:b/>
+          <w:bCs/>
+          <w:sz w:val="30"/>
+          <w:szCs w:val="30"/>
+          <w:lang w:val="en-US"/>
+        </w:rPr>
+      </w:pPr>
+    </w:p>
+    <w:p>
+      <w:pPr>
+        <w:rPr>
+          <w:b/>
+          <w:bCs/>
+          <w:sz w:val="30"/>
+          <w:szCs w:val="30"/>
+          <w:lang w:val="en-US"/>
+        </w:rPr>
+      </w:pPr>
+    </w:p>
+    <w:p>
+      <w:pPr>
+        <w:rPr>
+          <w:b/>
+          <w:bCs/>
+          <w:sz w:val="30"/>
+          <w:szCs w:val="30"/>
+          <w:lang w:val="en-US"/>
+        </w:rPr>
+      </w:pPr>
+    </w:p>
+    <w:p>
+      <w:pPr>
+        <w:rPr>
+          <w:b/>
+          <w:bCs/>
+          <w:sz w:val="24"/>
+          <w:szCs w:val="24"/>
+          <w:lang w:val="en-US"/>
+        </w:rPr>
+      </w:pPr>
+      <w:r>
+        <w:rPr>
+          <w:b/>
+          <w:bCs/>
+          <w:sz w:val="24"/>
+          <w:szCs w:val="24"/>
+          <w:lang w:val="en-US"/>
+        </w:rPr>
+        <w:t xml:space="preserve">5. </w:t>
+      </w:r>
+      <w:proofErr w:type="spellStart"/>
+      <w:r>
+        <w:rPr>
+          <w:b/>
+          <w:bCs/>
+          <w:sz w:val="24"/>
+          <w:szCs w:val="24"/>
+          <w:lang w:val="en-US"/>
+        </w:rPr>
+        <w:t>CountryServiceImp</w:t>
+      </w:r>
+      <w:proofErr w:type="spellEnd"/>
+      <w:r>
+        <w:rPr>
+          <w:b/>
+          <w:bCs/>
+          <w:sz w:val="24"/>
+          <w:szCs w:val="24"/>
+          <w:lang w:val="en-US"/>
+        </w:rPr>
+        <w:t xml:space="preserve"> implements </w:t>
+      </w:r>
+      <w:proofErr w:type="spellStart"/>
+      <w:r>
+        <w:rPr>
+          <w:b/>
+          <w:bCs/>
+          <w:sz w:val="24"/>
+          <w:szCs w:val="24"/>
+          <w:lang w:val="en-US"/>
+        </w:rPr>
+        <w:t>CountryService</w:t>
+      </w:r>
+      <w:proofErr w:type="spellEnd"/>
+      <w:r>
+        <w:rPr>
+          <w:b/>
+          <w:bCs/>
+          <w:sz w:val="24"/>
+          <w:szCs w:val="24"/>
+          <w:lang w:val="en-US"/>
+        </w:rPr>
+        <w:t xml:space="preserve"> and uses </w:t>
+      </w:r>
+      <w:proofErr w:type="spellStart"/>
+      <w:r>
+        <w:rPr>
+          <w:b/>
+          <w:bCs/>
+          <w:sz w:val="24"/>
+          <w:szCs w:val="24"/>
+          <w:lang w:val="en-US"/>
+        </w:rPr>
+        <w:t>CountryRepository</w:t>
+      </w:r>
+      <w:proofErr w:type="spellEnd"/>
+      <w:r>
+        <w:rPr>
+          <w:b/>
+          <w:bCs/>
+          <w:sz w:val="24"/>
+          <w:szCs w:val="24"/>
+          <w:lang w:val="en-US"/>
+        </w:rPr>
+        <w:t xml:space="preserve"> to interact with database</w:t>
+      </w:r>
+    </w:p>
+    <w:p>
+      <w:pPr>
+        <w:rPr>
+          <w:b/>
+          <w:bCs/>
+          <w:sz w:val="30"/>
+          <w:szCs w:val="30"/>
+          <w:lang w:val="en-US"/>
+        </w:rPr>
+      </w:pPr>
+      <w:r>
+        <w:rPr>
+          <w:b/>
+          <w:bCs/>
+          <w:sz w:val="30"/>
+          <w:szCs w:val="30"/>
+          <w:lang w:val="en-US"/>
+        </w:rPr>
+        <w:drawing>
+          <wp:inline distT="0" distB="0" distL="0" distR="0" wp14:anchorId="1D40D1BB" wp14:editId="1ECD8713">
+            <wp:extent cx="5731510" cy="4999990"/>
+            <wp:effectExtent l="0" t="0" r="2540" b="0"/>
+            <wp:docPr id="1506699390" name="Picture 1"/>
+            <wp:cNvGraphicFramePr>
+              <a:graphicFrameLocks xmlns:a="http://schemas.openxmlformats.org/drawingml/2006/main" noChangeAspect="1"/>
+            </wp:cNvGraphicFramePr>
+            <a:graphic xmlns:a="http://schemas.openxmlformats.org/drawingml/2006/main">
+              <a:graphicData uri="http://schemas.openxmlformats.org/drawingml/2006/picture">
+                <pic:pic xmlns:pic="http://schemas.openxmlformats.org/drawingml/2006/picture">
+                  <pic:nvPicPr>
+                    <pic:cNvPr id="1506699390" name=""/>
+                    <pic:cNvPicPr/>
+                  </pic:nvPicPr>
+                  <pic:blipFill>
+                    <a:blip r:embed="rId28"/>
+                    <a:stretch>
+                      <a:fillRect/>
+                    </a:stretch>
+                  </pic:blipFill>
+                  <pic:spPr>
+                    <a:xfrm>
+                      <a:off x="0" y="0"/>
+                      <a:ext cx="5731510" cy="4999990"/>
+                    </a:xfrm>
+                    <a:prstGeom prst="rect">
+                      <a:avLst/>
+                    </a:prstGeom>
+                  </pic:spPr>
+                </pic:pic>
+              </a:graphicData>
+            </a:graphic>
+          </wp:inline>
+        </w:drawing>
+      </w:r>
+    </w:p>
+    <w:p>
+      <w:pPr>
+        <w:rPr>
+          <w:b/>
+          <w:bCs/>
+          <w:sz w:val="30"/>
+          <w:szCs w:val="30"/>
+          <w:lang w:val="en-US"/>
+        </w:rPr>
+      </w:pPr>
+    </w:p>
+    <w:p>
+      <w:pPr>
+        <w:rPr>
+          <w:b/>
+          <w:bCs/>
+          <w:sz w:val="30"/>
+          <w:szCs w:val="30"/>
+          <w:lang w:val="en-US"/>
+        </w:rPr>
+      </w:pPr>
+    </w:p>
+    <w:p>
+      <w:pPr>
+        <w:rPr>
+          <w:b/>
+          <w:bCs/>
+          <w:sz w:val="30"/>
+          <w:szCs w:val="30"/>
+          <w:lang w:val="en-US"/>
+        </w:rPr>
+      </w:pPr>
+    </w:p>
+    <w:p>
+      <w:pPr>
+        <w:rPr>
+          <w:b/>
+          <w:bCs/>
+          <w:sz w:val="30"/>
+          <w:szCs w:val="30"/>
+          <w:lang w:val="en-US"/>
+        </w:rPr>
+      </w:pPr>
+    </w:p>
+    <w:p>
+      <w:pPr>
+        <w:rPr>
+          <w:b/>
+          <w:bCs/>
+          <w:sz w:val="30"/>
+          <w:szCs w:val="30"/>
+          <w:lang w:val="en-US"/>
+        </w:rPr>
+      </w:pPr>
+    </w:p>
+    <w:p>
+      <w:pPr>
+        <w:rPr>
+          <w:b/>
+          <w:bCs/>
+          <w:sz w:val="30"/>
+          <w:szCs w:val="30"/>
+          <w:lang w:val="en-US"/>
+        </w:rPr>
+      </w:pPr>
+    </w:p>
+    <w:p>
+      <w:pPr>
+        <w:rPr>
+          <w:b/>
+          <w:bCs/>
+          <w:sz w:val="30"/>
+          <w:szCs w:val="30"/>
+          <w:lang w:val="en-US"/>
+        </w:rPr>
+      </w:pPr>
+    </w:p>
+    <w:p>
+      <w:pPr>
+        <w:rPr>
+          <w:b/>
+          <w:bCs/>
+          <w:sz w:val="30"/>
+          <w:szCs w:val="30"/>
+          <w:lang w:val="en-US"/>
+        </w:rPr>
+      </w:pPr>
+    </w:p>
+    <w:p>
+      <w:pPr>
+        <w:rPr>
+          <w:b/>
+          <w:bCs/>
+          <w:sz w:val="30"/>
+          <w:szCs w:val="30"/>
+          <w:lang w:val="en-US"/>
+        </w:rPr>
+      </w:pPr>
+    </w:p>
+    <w:p>
+      <w:pPr>
+        <w:rPr>
+          <w:b/>
+          <w:bCs/>
+          <w:sz w:val="30"/>
+          <w:szCs w:val="30"/>
+          <w:lang w:val="en-US"/>
+        </w:rPr>
+      </w:pPr>
+      <w:r>
+        <w:rPr>
+          <w:b/>
+          <w:bCs/>
+          <w:sz w:val="30"/>
+          <w:szCs w:val="30"/>
+          <w:lang w:val="en-US"/>
+        </w:rPr>
+        <w:t>6. Main Class to run the application</w:t>
+      </w:r>
+    </w:p>
+    <w:p>
+      <w:pPr>
+        <w:rPr>
+          <w:b/>
+          <w:bCs/>
+          <w:sz w:val="30"/>
+          <w:szCs w:val="30"/>
+          <w:lang w:val="en-US"/>
+        </w:rPr>
+      </w:pPr>
+      <w:r>
+        <w:rPr>
+          <w:b/>
+          <w:bCs/>
+          <w:sz w:val="30"/>
+          <w:szCs w:val="30"/>
+          <w:lang w:val="en-US"/>
+        </w:rPr>
+        <w:drawing>
+          <wp:inline distT="0" distB="0" distL="0" distR="0" wp14:anchorId="1098EF33" wp14:editId="1C9011EA">
+            <wp:extent cx="4960620" cy="4267584"/>
+            <wp:effectExtent l="0" t="0" r="0" b="0"/>
+            <wp:docPr id="1232052300" name="Picture 1"/>
+            <wp:cNvGraphicFramePr>
+              <a:graphicFrameLocks xmlns:a="http://schemas.openxmlformats.org/drawingml/2006/main" noChangeAspect="1"/>
+            </wp:cNvGraphicFramePr>
+            <a:graphic xmlns:a="http://schemas.openxmlformats.org/drawingml/2006/main">
+              <a:graphicData uri="http://schemas.openxmlformats.org/drawingml/2006/picture">
+                <pic:pic xmlns:pic="http://schemas.openxmlformats.org/drawingml/2006/picture">
+                  <pic:nvPicPr>
+                    <pic:cNvPr id="1232052300" name=""/>
+                    <pic:cNvPicPr/>
+                  </pic:nvPicPr>
+                  <pic:blipFill>
+                    <a:blip r:embed="rId29"/>
+                    <a:stretch>
+                      <a:fillRect/>
+                    </a:stretch>
+                  </pic:blipFill>
+                  <pic:spPr>
+                    <a:xfrm>
+                      <a:off x="0" y="0"/>
+                      <a:ext cx="4966253" cy="4272430"/>
+                    </a:xfrm>
+                    <a:prstGeom prst="rect">
+                      <a:avLst/>
+                    </a:prstGeom>
+                  </pic:spPr>
+                </pic:pic>
+              </a:graphicData>
+            </a:graphic>
+          </wp:inline>
+        </w:drawing>
+      </w:r>
+    </w:p>
+    <w:p>
+      <w:pPr>
+        <w:rPr>
+          <w:b/>
+          <w:bCs/>
+          <w:sz w:val="30"/>
+          <w:szCs w:val="30"/>
+          <w:lang w:val="en-US"/>
+        </w:rPr>
+      </w:pPr>
+      <w:r>
+        <w:rPr>
+          <w:b/>
+          <w:bCs/>
+          <w:sz w:val="30"/>
+          <w:szCs w:val="30"/>
+          <w:lang w:val="en-US"/>
+        </w:rPr>
+        <w:lastRenderedPageBreak/>
+        <w:drawing>
+          <wp:inline distT="0" distB="0" distL="0" distR="0" wp14:anchorId="27FFAC66" wp14:editId="5318D243">
+            <wp:extent cx="4991100" cy="4044315"/>
+            <wp:effectExtent l="0" t="0" r="0" b="0"/>
+            <wp:docPr id="1848337396" name="Picture 1"/>
+            <wp:cNvGraphicFramePr>
+              <a:graphicFrameLocks xmlns:a="http://schemas.openxmlformats.org/drawingml/2006/main" noChangeAspect="1"/>
+            </wp:cNvGraphicFramePr>
+            <a:graphic xmlns:a="http://schemas.openxmlformats.org/drawingml/2006/main">
+              <a:graphicData uri="http://schemas.openxmlformats.org/drawingml/2006/picture">
+                <pic:pic xmlns:pic="http://schemas.openxmlformats.org/drawingml/2006/picture">
+                  <pic:nvPicPr>
+                    <pic:cNvPr id="1848337396" name=""/>
+                    <pic:cNvPicPr/>
+                  </pic:nvPicPr>
+                  <pic:blipFill>
+                    <a:blip r:embed="rId30"/>
+                    <a:stretch>
+                      <a:fillRect/>
+                    </a:stretch>
+                  </pic:blipFill>
+                  <pic:spPr>
+                    <a:xfrm>
+                      <a:off x="0" y="0"/>
+                      <a:ext cx="4996292" cy="4048522"/>
+                    </a:xfrm>
+                    <a:prstGeom prst="rect">
+                      <a:avLst/>
+                    </a:prstGeom>
+                  </pic:spPr>
+                </pic:pic>
+              </a:graphicData>
+            </a:graphic>
+          </wp:inline>
+        </w:drawing>
+      </w:r>
+    </w:p>
+    <w:p>
+      <w:pPr>
+        <w:rPr>
+          <w:b/>
+          <w:bCs/>
+          <w:sz w:val="30"/>
+          <w:szCs w:val="30"/>
+          <w:lang w:val="en-US"/>
+        </w:rPr>
+      </w:pPr>
+      <w:r>
+        <w:rPr>
+          <w:b/>
+          <w:bCs/>
+          <w:sz w:val="30"/>
+          <w:szCs w:val="30"/>
+          <w:lang w:val="en-US"/>
+        </w:rPr>
+        <w:t>7. Output/Results:</w:t>
+      </w:r>
+    </w:p>
+    <w:p>
+      <w:pPr>
+        <w:rPr>
+          <w:b/>
+          <w:bCs/>
+          <w:sz w:val="30"/>
+          <w:szCs w:val="30"/>
+          <w:lang w:val="en-US"/>
+        </w:rPr>
+      </w:pPr>
+    </w:p>
+    <w:p>
+      <w:pPr>
+        <w:rPr>
+          <w:b/>
+          <w:bCs/>
+          <w:sz w:val="30"/>
+          <w:szCs w:val="30"/>
+          <w:lang w:val="en-US"/>
+        </w:rPr>
+      </w:pPr>
+      <w:r>
+        <w:rPr>
+          <w:b/>
+          <w:bCs/>
+          <w:sz w:val="30"/>
+          <w:szCs w:val="30"/>
+          <w:lang w:val="en-US"/>
+        </w:rPr>
+        <w:drawing>
+          <wp:inline distT="0" distB="0" distL="0" distR="0" wp14:anchorId="7AE92B07" wp14:editId="084ABEDF">
+            <wp:extent cx="5731510" cy="3002280"/>
+            <wp:effectExtent l="0" t="0" r="2540" b="7620"/>
+            <wp:docPr id="1720899439" name="Picture 1"/>
+            <wp:cNvGraphicFramePr>
+              <a:graphicFrameLocks xmlns:a="http://schemas.openxmlformats.org/drawingml/2006/main" noChangeAspect="1"/>
+            </wp:cNvGraphicFramePr>
+            <a:graphic xmlns:a="http://schemas.openxmlformats.org/drawingml/2006/main">
+              <a:graphicData uri="http://schemas.openxmlformats.org/drawingml/2006/picture">
+                <pic:pic xmlns:pic="http://schemas.openxmlformats.org/drawingml/2006/picture">
+                  <pic:nvPicPr>
+                    <pic:cNvPr id="1720899439" name=""/>
+                    <pic:cNvPicPr/>
+                  </pic:nvPicPr>
+                  <pic:blipFill>
+                    <a:blip r:embed="rId31"/>
+                    <a:stretch>
+                      <a:fillRect/>
+                    </a:stretch>
+                  </pic:blipFill>
+                  <pic:spPr>
+                    <a:xfrm>
+                      <a:off x="0" y="0"/>
+                      <a:ext cx="5731510" cy="3002280"/>
+                    </a:xfrm>
+                    <a:prstGeom prst="rect">
+                      <a:avLst/>
+                    </a:prstGeom>
+                  </pic:spPr>
+                </pic:pic>
+              </a:graphicData>
+            </a:graphic>
+          </wp:inline>
+        </w:drawing>
+      </w:r>
+    </w:p>
+    <w:p>
+      <w:pPr>
+        <w:rPr>
+          <w:b/>
+          <w:bCs/>
+          <w:sz w:val="30"/>
+          <w:szCs w:val="30"/>
+          <w:lang w:val="en-US"/>
+        </w:rPr>
+      </w:pPr>
+    </w:p>
+    <w:p>
+      <w:pPr>
+        <w:rPr>
+          <w:b/>
+          <w:bCs/>
+          <w:sz w:val="30"/>
+          <w:szCs w:val="30"/>
+          <w:lang w:val="en-US"/>
+        </w:rPr>
+      </w:pPr>
+    </w:p>
+    <w:p>
+      <w:pPr>
+        <w:rPr>
+          <w:b/>
+          <w:bCs/>
+          <w:sz w:val="30"/>
+          <w:szCs w:val="30"/>
+          <w:lang w:val="en-US"/>
+        </w:rPr>
+      </w:pPr>
+      <w:r>
+        <w:rPr>
+          <w:b/>
+          <w:bCs/>
+          <w:sz w:val="30"/>
+          <w:szCs w:val="30"/>
+          <w:lang w:val="en-US"/>
+        </w:rPr>
+        <w:lastRenderedPageBreak/>
+        <w:t>2. spring-data-</w:t>
+      </w:r>
+      <w:proofErr w:type="spellStart"/>
+      <w:r>
+        <w:rPr>
+          <w:b/>
+          <w:bCs/>
+          <w:sz w:val="30"/>
+          <w:szCs w:val="30"/>
+          <w:lang w:val="en-US"/>
+        </w:rPr>
+        <w:t>jpa</w:t>
+      </w:r>
+      <w:proofErr w:type="spellEnd"/>
+      <w:r>
+        <w:rPr>
+          <w:b/>
+          <w:bCs/>
+          <w:sz w:val="30"/>
+          <w:szCs w:val="30"/>
+          <w:lang w:val="en-US"/>
+        </w:rPr>
+        <w:t>-</w:t>
+      </w:r>
+      <w:proofErr w:type="spellStart"/>
+      <w:r>
+        <w:rPr>
+          <w:b/>
+          <w:bCs/>
+          <w:sz w:val="30"/>
+          <w:szCs w:val="30"/>
+          <w:lang w:val="en-US"/>
+        </w:rPr>
+        <w:t>handson</w:t>
+      </w:r>
+      <w:proofErr w:type="spellEnd"/>
+    </w:p>
+    <w:p>
+      <w:pPr>
+        <w:spacing w:after="0" w:line="240" w:lineRule="auto"/>
+        <w:rPr>
+          <w:rFonts w:ascii="Arial" w:eastAsia="Times New Roman" w:hAnsi="Arial" w:cs="Arial"/>
+          <w:b/>
+          <w:bCs/>
+          <w:color w:val="333333"/>
+          <w:sz w:val="30"/>
+          <w:szCs w:val="30"/>
+          <w:shd w:val="clear" w:color="auto" w:fill="FFFFFF"/>
+        </w:rPr>
+      </w:pPr>
+      <w:r>
+        <w:rPr>
+          <w:rFonts w:ascii="Arial" w:eastAsia="Times New Roman" w:hAnsi="Arial" w:cs="Arial"/>
+          <w:b/>
+          <w:bCs/>
+          <w:color w:val="333333"/>
+          <w:sz w:val="30"/>
+          <w:szCs w:val="30"/>
+          <w:shd w:val="clear" w:color="auto" w:fill="FFFFFF"/>
+        </w:rPr>
+        <w:t>Hands on 1</w:t>
+      </w:r>
+    </w:p>
+    <w:p>
+      <w:pPr>
+        <w:rPr>
+          <w:rFonts w:ascii="Arial" w:eastAsia="Times New Roman" w:hAnsi="Arial" w:cs="Arial"/>
+          <w:color w:val="333333"/>
+          <w:sz w:val="21"/>
+          <w:szCs w:val="21"/>
+          <w:shd w:val="clear" w:color="auto" w:fill="FFFFFF"/>
+        </w:rPr>
+      </w:pPr>
+      <w:r>
+        <w:rPr>
+          <w:rFonts w:ascii="Arial" w:eastAsia="Times New Roman" w:hAnsi="Arial" w:cs="Arial"/>
+          <w:b/>
+          <w:bCs/>
+          <w:color w:val="333333"/>
+          <w:sz w:val="30"/>
+          <w:szCs w:val="30"/>
+          <w:shd w:val="clear" w:color="auto" w:fill="FFFFFF"/>
+        </w:rPr>
+        <w:t>Write queries on country table using Query Methods</w:t>
+      </w:r>
+      <w:r>
+        <w:rPr>
+          <w:rFonts w:ascii="Arial" w:eastAsia="Times New Roman" w:hAnsi="Arial" w:cs="Arial"/>
+          <w:color w:val="333333"/>
+          <w:sz w:val="21"/>
+          <w:szCs w:val="21"/>
+          <w:shd w:val="clear" w:color="auto" w:fill="FFFFFF"/>
+        </w:rPr>
+        <w:t> </w:t>
+      </w:r>
+    </w:p>
+    <w:p>
+      <w:pPr>
+        <w:rPr>
+          <w:rFonts w:ascii="Arial" w:eastAsia="Times New Roman" w:hAnsi="Arial" w:cs="Arial"/>
+          <w:color w:val="333333"/>
+          <w:sz w:val="21"/>
+          <w:szCs w:val="21"/>
+          <w:shd w:val="clear" w:color="auto" w:fill="FFFFFF"/>
+        </w:rPr>
+      </w:pPr>
+    </w:p>
+    <w:p>
+      <w:pPr>
+        <w:rPr>
+          <w:b/>
+          <w:bCs/>
+          <w:sz w:val="24"/>
+          <w:szCs w:val="24"/>
+          <w:lang w:val="en-US"/>
+        </w:rPr>
+      </w:pPr>
+      <w:r>
+        <w:rPr>
+          <w:rFonts w:ascii="Arial" w:eastAsia="Times New Roman" w:hAnsi="Arial" w:cs="Arial"/>
+          <w:color w:val="333333"/>
+          <w:sz w:val="21"/>
+          <w:szCs w:val="21"/>
+        </w:rPr>
+        <w:br/>
+      </w:r>
+      <w:r>
+        <w:rPr>
+          <w:b/>
+          <w:bCs/>
+          <w:sz w:val="24"/>
+          <w:szCs w:val="24"/>
+          <w:lang w:val="en-US"/>
+        </w:rPr>
+        <w:t xml:space="preserve">1. Main Class for </w:t>
+      </w:r>
+      <w:r>
+        <w:rPr>
+          <w:b/>
+          <w:bCs/>
+          <w:sz w:val="24"/>
+          <w:szCs w:val="24"/>
+          <w:lang w:val="en-US"/>
+        </w:rPr>
+        <w:t>calling the query methods:</w:t>
+      </w:r>
+    </w:p>
+    <w:p>
+      <w:pPr>
+        <w:rPr>
+          <w:b/>
+          <w:bCs/>
+          <w:sz w:val="30"/>
+          <w:szCs w:val="30"/>
+          <w:lang w:val="en-US"/>
+        </w:rPr>
+      </w:pPr>
+      <w:r>
+        <w:rPr>
+          <w:b/>
+          <w:bCs/>
+          <w:sz w:val="30"/>
+          <w:szCs w:val="30"/>
+          <w:lang w:val="en-US"/>
+        </w:rPr>
+        <w:drawing>
+          <wp:inline distT="0" distB="0" distL="0" distR="0" wp14:anchorId="5CD7FDF0" wp14:editId="6D6FCB0F">
+            <wp:extent cx="5731510" cy="4796155"/>
+            <wp:effectExtent l="0" t="0" r="2540" b="4445"/>
+            <wp:docPr id="1544312022" name="Picture 1"/>
+            <wp:cNvGraphicFramePr>
+              <a:graphicFrameLocks xmlns:a="http://schemas.openxmlformats.org/drawingml/2006/main" noChangeAspect="1"/>
+            </wp:cNvGraphicFramePr>
+            <a:graphic xmlns:a="http://schemas.openxmlformats.org/drawingml/2006/main">
+              <a:graphicData uri="http://schemas.openxmlformats.org/drawingml/2006/picture">
+                <pic:pic xmlns:pic="http://schemas.openxmlformats.org/drawingml/2006/picture">
+                  <pic:nvPicPr>
+                    <pic:cNvPr id="1544312022" name=""/>
+                    <pic:cNvPicPr/>
+                  </pic:nvPicPr>
+                  <pic:blipFill>
+                    <a:blip r:embed="rId32"/>
+                    <a:stretch>
+                      <a:fillRect/>
+                    </a:stretch>
+                  </pic:blipFill>
+                  <pic:spPr>
+                    <a:xfrm>
+                      <a:off x="0" y="0"/>
+                      <a:ext cx="5731510" cy="4796155"/>
+                    </a:xfrm>
+                    <a:prstGeom prst="rect">
+                      <a:avLst/>
+                    </a:prstGeom>
+                  </pic:spPr>
+                </pic:pic>
+              </a:graphicData>
+            </a:graphic>
+          </wp:inline>
+        </w:drawing>
+      </w:r>
+    </w:p>
+    <w:p>
+      <w:pPr>
+        <w:rPr>
+          <w:b/>
+          <w:bCs/>
+          <w:sz w:val="30"/>
+          <w:szCs w:val="30"/>
+          <w:lang w:val="en-US"/>
+        </w:rPr>
+      </w:pPr>
+    </w:p>
+    <w:p>
+      <w:pPr>
+        <w:rPr>
+          <w:b/>
+          <w:bCs/>
+          <w:sz w:val="30"/>
+          <w:szCs w:val="30"/>
+          <w:lang w:val="en-US"/>
+        </w:rPr>
+      </w:pPr>
+    </w:p>
+    <w:p>
+      <w:pPr>
+        <w:rPr>
+          <w:b/>
+          <w:bCs/>
+          <w:sz w:val="30"/>
+          <w:szCs w:val="30"/>
+          <w:lang w:val="en-US"/>
+        </w:rPr>
+      </w:pPr>
+    </w:p>
+    <w:p>
+      <w:pPr>
+        <w:rPr>
+          <w:b/>
+          <w:bCs/>
+          <w:sz w:val="30"/>
+          <w:szCs w:val="30"/>
+          <w:lang w:val="en-US"/>
+        </w:rPr>
+      </w:pPr>
+    </w:p>
+    <w:p>
+      <w:pPr>
+        <w:rPr>
+          <w:b/>
+          <w:bCs/>
+          <w:sz w:val="30"/>
+          <w:szCs w:val="30"/>
+          <w:lang w:val="en-US"/>
+        </w:rPr>
+      </w:pPr>
+    </w:p>
+    <w:p>
+      <w:pPr>
+        <w:rPr>
+          <w:b/>
+          <w:bCs/>
+          <w:sz w:val="30"/>
+          <w:szCs w:val="30"/>
+          <w:lang w:val="en-US"/>
+        </w:rPr>
+      </w:pPr>
+    </w:p>
+    <w:p>
+      <w:pPr>
+        <w:rPr>
+          <w:b/>
+          <w:bCs/>
+          <w:sz w:val="24"/>
+          <w:szCs w:val="24"/>
+          <w:lang w:val="en-US"/>
+        </w:rPr>
+      </w:pPr>
+      <w:r>
+        <w:rPr>
+          <w:b/>
+          <w:bCs/>
+          <w:sz w:val="24"/>
+          <w:szCs w:val="24"/>
+          <w:lang w:val="en-US"/>
+        </w:rPr>
+        <w:lastRenderedPageBreak/>
+        <w:t>2. Data Access Layer</w:t>
+      </w:r>
+    </w:p>
+    <w:p>
+      <w:pPr>
+        <w:rPr>
+          <w:b/>
+          <w:bCs/>
+          <w:sz w:val="30"/>
+          <w:szCs w:val="30"/>
+          <w:lang w:val="en-US"/>
+        </w:rPr>
+      </w:pPr>
+      <w:r>
+        <w:rPr>
+          <w:b/>
+          <w:bCs/>
+          <w:sz w:val="30"/>
+          <w:szCs w:val="30"/>
+          <w:lang w:val="en-US"/>
+        </w:rPr>
+        <w:drawing>
+          <wp:inline distT="0" distB="0" distL="0" distR="0" wp14:anchorId="4B22500A" wp14:editId="70136BA3">
+            <wp:extent cx="5731510" cy="3013710"/>
+            <wp:effectExtent l="0" t="0" r="2540" b="0"/>
+            <wp:docPr id="865748215" name="Picture 1"/>
+            <wp:cNvGraphicFramePr>
+              <a:graphicFrameLocks xmlns:a="http://schemas.openxmlformats.org/drawingml/2006/main" noChangeAspect="1"/>
+            </wp:cNvGraphicFramePr>
+            <a:graphic xmlns:a="http://schemas.openxmlformats.org/drawingml/2006/main">
+              <a:graphicData uri="http://schemas.openxmlformats.org/drawingml/2006/picture">
+                <pic:pic xmlns:pic="http://schemas.openxmlformats.org/drawingml/2006/picture">
+                  <pic:nvPicPr>
+                    <pic:cNvPr id="865748215" name=""/>
+                    <pic:cNvPicPr/>
+                  </pic:nvPicPr>
+                  <pic:blipFill>
+                    <a:blip r:embed="rId33"/>
+                    <a:stretch>
+                      <a:fillRect/>
+                    </a:stretch>
+                  </pic:blipFill>
+                  <pic:spPr>
+                    <a:xfrm>
+                      <a:off x="0" y="0"/>
+                      <a:ext cx="5731510" cy="3013710"/>
+                    </a:xfrm>
+                    <a:prstGeom prst="rect">
+                      <a:avLst/>
+                    </a:prstGeom>
+                  </pic:spPr>
+                </pic:pic>
+              </a:graphicData>
+            </a:graphic>
+          </wp:inline>
+        </w:drawing>
+      </w:r>
+    </w:p>
+    <w:p>
+      <w:pPr>
+        <w:rPr>
+          <w:b/>
+          <w:bCs/>
+          <w:sz w:val="30"/>
+          <w:szCs w:val="30"/>
+          <w:lang w:val="en-US"/>
+        </w:rPr>
+      </w:pPr>
+    </w:p>
+    <w:p>
+      <w:pPr>
+        <w:rPr>
+          <w:b/>
+          <w:bCs/>
+          <w:sz w:val="30"/>
+          <w:szCs w:val="30"/>
+          <w:lang w:val="en-US"/>
+        </w:rPr>
+      </w:pPr>
+    </w:p>
+    <w:p>
+      <w:pPr>
+        <w:rPr>
+          <w:b/>
+          <w:bCs/>
+          <w:sz w:val="30"/>
+          <w:szCs w:val="30"/>
+          <w:lang w:val="en-US"/>
+        </w:rPr>
+      </w:pPr>
+      <w:r>
+        <w:rPr>
+          <w:b/>
+          <w:bCs/>
+          <w:sz w:val="30"/>
+          <w:szCs w:val="30"/>
+          <w:lang w:val="en-US"/>
+        </w:rPr>
+        <w:t>3. Service class for business logic</w:t>
+      </w:r>
+    </w:p>
+    <w:p>
+      <w:pPr>
+        <w:rPr>
+          <w:b/>
+          <w:bCs/>
+          <w:sz w:val="30"/>
+          <w:szCs w:val="30"/>
+          <w:lang w:val="en-US"/>
+        </w:rPr>
+      </w:pPr>
+    </w:p>
+    <w:p>
+      <w:pPr>
+        <w:rPr>
+          <w:b/>
+          <w:bCs/>
+          <w:sz w:val="30"/>
+          <w:szCs w:val="30"/>
+          <w:lang w:val="en-US"/>
+        </w:rPr>
+      </w:pPr>
+      <w:r>
+        <w:rPr>
+          <w:b/>
+          <w:bCs/>
+          <w:sz w:val="30"/>
+          <w:szCs w:val="30"/>
+          <w:lang w:val="en-US"/>
+        </w:rPr>
+        <w:drawing>
+          <wp:inline distT="0" distB="0" distL="0" distR="0" wp14:anchorId="3EBCD96D" wp14:editId="24748A10">
+            <wp:extent cx="5731510" cy="1857375"/>
+            <wp:effectExtent l="0" t="0" r="2540" b="9525"/>
+            <wp:docPr id="1615482864" name="Picture 1"/>
+            <wp:cNvGraphicFramePr>
+              <a:graphicFrameLocks xmlns:a="http://schemas.openxmlformats.org/drawingml/2006/main" noChangeAspect="1"/>
+            </wp:cNvGraphicFramePr>
+            <a:graphic xmlns:a="http://schemas.openxmlformats.org/drawingml/2006/main">
+              <a:graphicData uri="http://schemas.openxmlformats.org/drawingml/2006/picture">
+                <pic:pic xmlns:pic="http://schemas.openxmlformats.org/drawingml/2006/picture">
+                  <pic:nvPicPr>
+                    <pic:cNvPr id="1615482864" name=""/>
+                    <pic:cNvPicPr/>
+                  </pic:nvPicPr>
+                  <pic:blipFill>
+                    <a:blip r:embed="rId34"/>
+                    <a:stretch>
+                      <a:fillRect/>
+                    </a:stretch>
+                  </pic:blipFill>
+                  <pic:spPr>
+                    <a:xfrm>
+                      <a:off x="0" y="0"/>
+                      <a:ext cx="5731510" cy="1857375"/>
+                    </a:xfrm>
+                    <a:prstGeom prst="rect">
+                      <a:avLst/>
+                    </a:prstGeom>
+                  </pic:spPr>
+                </pic:pic>
+              </a:graphicData>
+            </a:graphic>
+          </wp:inline>
+        </w:drawing>
+      </w:r>
+    </w:p>
+    <w:p>
+      <w:pPr>
+        <w:rPr>
+          <w:b/>
+          <w:bCs/>
+          <w:sz w:val="30"/>
+          <w:szCs w:val="30"/>
+          <w:lang w:val="en-US"/>
+        </w:rPr>
+      </w:pPr>
+    </w:p>
+    <w:p>
+      <w:pPr>
+        <w:rPr>
+          <w:b/>
+          <w:bCs/>
+          <w:sz w:val="30"/>
+          <w:szCs w:val="30"/>
+          <w:lang w:val="en-US"/>
+        </w:rPr>
+      </w:pPr>
+    </w:p>
+    <w:p>
+      <w:pPr>
+        <w:rPr>
+          <w:b/>
+          <w:bCs/>
+          <w:sz w:val="30"/>
+          <w:szCs w:val="30"/>
+          <w:lang w:val="en-US"/>
+        </w:rPr>
+      </w:pPr>
+    </w:p>
+    <w:p>
+      <w:pPr>
+        <w:rPr>
+          <w:b/>
+          <w:bCs/>
+          <w:sz w:val="30"/>
+          <w:szCs w:val="30"/>
+          <w:lang w:val="en-US"/>
+        </w:rPr>
+      </w:pPr>
+    </w:p>
+    <w:p>
+      <w:pPr>
+        <w:rPr>
+          <w:b/>
+          <w:bCs/>
+          <w:sz w:val="30"/>
+          <w:szCs w:val="30"/>
+          <w:lang w:val="en-US"/>
+        </w:rPr>
+      </w:pPr>
+    </w:p>
+    <w:p>
+      <w:pPr>
+        <w:rPr>
+          <w:b/>
+          <w:bCs/>
+          <w:sz w:val="30"/>
+          <w:szCs w:val="30"/>
+          <w:lang w:val="en-US"/>
+        </w:rPr>
+      </w:pPr>
+    </w:p>
+    <w:p>
+      <w:pPr>
+        <w:rPr>
+          <w:b/>
+          <w:bCs/>
+          <w:sz w:val="30"/>
+          <w:szCs w:val="30"/>
+          <w:lang w:val="en-US"/>
+        </w:rPr>
+      </w:pPr>
+      <w:r>
+        <w:rPr>
+          <w:b/>
+          <w:bCs/>
+          <w:sz w:val="30"/>
+          <w:szCs w:val="30"/>
+          <w:lang w:val="en-US"/>
+        </w:rPr>
+        <w:lastRenderedPageBreak/>
+        <w:t>4. Service implementation class</w:t>
+      </w:r>
+    </w:p>
+    <w:p>
+      <w:pPr>
+        <w:rPr>
+          <w:b/>
+          <w:bCs/>
+          <w:sz w:val="30"/>
+          <w:szCs w:val="30"/>
+          <w:lang w:val="en-US"/>
+        </w:rPr>
+      </w:pPr>
+    </w:p>
+    <w:p>
+      <w:pPr>
+        <w:rPr>
+          <w:b/>
+          <w:bCs/>
+          <w:sz w:val="30"/>
+          <w:szCs w:val="30"/>
+          <w:lang w:val="en-US"/>
+        </w:rPr>
+      </w:pPr>
+      <w:r>
+        <w:rPr>
+          <w:b/>
+          <w:bCs/>
+          <w:sz w:val="30"/>
+          <w:szCs w:val="30"/>
+          <w:lang w:val="en-US"/>
+        </w:rPr>
+        <w:drawing>
+          <wp:inline distT="0" distB="0" distL="0" distR="0" wp14:anchorId="624D20AB" wp14:editId="79781950">
+            <wp:extent cx="5731510" cy="4040505"/>
+            <wp:effectExtent l="0" t="0" r="2540" b="0"/>
+            <wp:docPr id="1132896549" name="Picture 1"/>
+            <wp:cNvGraphicFramePr>
+              <a:graphicFrameLocks xmlns:a="http://schemas.openxmlformats.org/drawingml/2006/main" noChangeAspect="1"/>
+            </wp:cNvGraphicFramePr>
+            <a:graphic xmlns:a="http://schemas.openxmlformats.org/drawingml/2006/main">
+              <a:graphicData uri="http://schemas.openxmlformats.org/drawingml/2006/picture">
+                <pic:pic xmlns:pic="http://schemas.openxmlformats.org/drawingml/2006/picture">
+                  <pic:nvPicPr>
+                    <pic:cNvPr id="1132896549" name=""/>
+                    <pic:cNvPicPr/>
+                  </pic:nvPicPr>
+                  <pic:blipFill>
+                    <a:blip r:embed="rId35"/>
+                    <a:stretch>
+                      <a:fillRect/>
+                    </a:stretch>
+                  </pic:blipFill>
+                  <pic:spPr>
+                    <a:xfrm>
+                      <a:off x="0" y="0"/>
+                      <a:ext cx="5731510" cy="4040505"/>
+                    </a:xfrm>
+                    <a:prstGeom prst="rect">
+                      <a:avLst/>
+                    </a:prstGeom>
+                  </pic:spPr>
+                </pic:pic>
+              </a:graphicData>
+            </a:graphic>
+          </wp:inline>
+        </w:drawing>
+      </w:r>
+    </w:p>
+    <w:p>
+      <w:pPr>
+        <w:rPr>
+          <w:b/>
+          <w:bCs/>
+          <w:sz w:val="30"/>
+          <w:szCs w:val="30"/>
+          <w:lang w:val="en-US"/>
+        </w:rPr>
+      </w:pPr>
+    </w:p>
+    <w:p>
+      <w:pPr>
+        <w:rPr>
+          <w:b/>
+          <w:bCs/>
+          <w:sz w:val="30"/>
+          <w:szCs w:val="30"/>
+          <w:lang w:val="en-US"/>
+        </w:rPr>
+      </w:pPr>
+      <w:r>
+        <w:rPr>
+          <w:b/>
+          <w:bCs/>
+          <w:sz w:val="30"/>
+          <w:szCs w:val="30"/>
+          <w:lang w:val="en-US"/>
+        </w:rPr>
+        <w:t>5. Output:</w:t>
+      </w:r>
+    </w:p>
+    <w:p>
+      <w:pPr>
+        <w:rPr>
+          <w:b/>
+          <w:bCs/>
+          <w:sz w:val="30"/>
+          <w:szCs w:val="30"/>
+          <w:lang w:val="en-US"/>
+        </w:rPr>
+      </w:pPr>
+      <w:r>
+        <w:rPr>
+          <w:b/>
+          <w:bCs/>
+          <w:sz w:val="30"/>
+          <w:szCs w:val="30"/>
+          <w:lang w:val="en-US"/>
+        </w:rPr>
+        <w:drawing>
+          <wp:inline distT="0" distB="0" distL="0" distR="0" wp14:anchorId="297A4A80" wp14:editId="3AA87BD1">
+            <wp:extent cx="6134100" cy="2263140"/>
+            <wp:effectExtent l="0" t="0" r="0" b="3810"/>
+            <wp:docPr id="245710025" name="Picture 1"/>
+            <wp:cNvGraphicFramePr>
+              <a:graphicFrameLocks xmlns:a="http://schemas.openxmlformats.org/drawingml/2006/main" noChangeAspect="1"/>
+            </wp:cNvGraphicFramePr>
+            <a:graphic xmlns:a="http://schemas.openxmlformats.org/drawingml/2006/main">
+              <a:graphicData uri="http://schemas.openxmlformats.org/drawingml/2006/picture">
+                <pic:pic xmlns:pic="http://schemas.openxmlformats.org/drawingml/2006/picture">
+                  <pic:nvPicPr>
+                    <pic:cNvPr id="245710025" name=""/>
+                    <pic:cNvPicPr/>
+                  </pic:nvPicPr>
+                  <pic:blipFill>
+                    <a:blip r:embed="rId36"/>
+                    <a:stretch>
+                      <a:fillRect/>
+                    </a:stretch>
+                  </pic:blipFill>
+                  <pic:spPr>
+                    <a:xfrm>
+                      <a:off x="0" y="0"/>
+                      <a:ext cx="6160112" cy="2272737"/>
+                    </a:xfrm>
+                    <a:prstGeom prst="rect">
+                      <a:avLst/>
+                    </a:prstGeom>
+                  </pic:spPr>
+                </pic:pic>
+              </a:graphicData>
+            </a:graphic>
+          </wp:inline>
+        </w:drawing>
+      </w:r>
+    </w:p>
+    <w:p>
+      <w:pPr>
+        <w:rPr>
+          <w:b/>
+          <w:bCs/>
+          <w:sz w:val="30"/>
+          <w:szCs w:val="30"/>
+          <w:lang w:val="en-US"/>
+        </w:rPr>
+      </w:pPr>
+    </w:p>
+    <w:p>
+      <w:pPr>
+        <w:rPr>
+          <w:b/>
+          <w:bCs/>
+          <w:sz w:val="30"/>
+          <w:szCs w:val="30"/>
+          <w:lang w:val="en-US"/>
+        </w:rPr>
+      </w:pPr>
+    </w:p>
+    <w:p>
+      <w:pPr>
+        <w:rPr>
+          <w:b/>
+          <w:bCs/>
+          <w:sz w:val="30"/>
+          <w:szCs w:val="30"/>
+          <w:lang w:val="en-US"/>
+        </w:rPr>
+      </w:pPr>
+    </w:p>
+    <w:p>
+      <w:pPr>
+        <w:rPr>
+          <w:b/>
+          <w:bCs/>
+          <w:sz w:val="30"/>
+          <w:szCs w:val="30"/>
+          <w:lang w:val="en-US"/>
+        </w:rPr>
+      </w:pPr>
+    </w:p>
+    <w:p>
+      <w:pPr>
+        <w:rPr>
+          <w:b/>
+          <w:bCs/>
+          <w:sz w:val="30"/>
+          <w:szCs w:val="30"/>
+          <w:lang w:val="en-US"/>
+        </w:rPr>
+      </w:pPr>
+    </w:p>
+    <w:p>
+      <w:pPr>
+        <w:rPr>
+          <w:b/>
+          <w:bCs/>
+          <w:sz w:val="30"/>
+          <w:szCs w:val="30"/>
+          <w:lang w:val="en-US"/>
+        </w:rPr>
+      </w:pPr>
+    </w:p>
+    <w:p>
+      <w:pPr>
+        <w:rPr>
+          <w:b/>
+          <w:bCs/>
+          <w:sz w:val="30"/>
+          <w:szCs w:val="30"/>
+          <w:lang w:val="en-US"/>
+        </w:rPr>
+      </w:pPr>
+    </w:p>
+    <w:p>
+      <w:pPr>
+        <w:rPr>
+          <w:b/>
+          <w:bCs/>
+          <w:sz w:val="30"/>
+          <w:szCs w:val="30"/>
+          <w:lang w:val="en-US"/>
+        </w:rPr>
+      </w:pPr>
+    </w:p>
+    <w:p>
+      <w:pPr>
+        <w:rPr>
+          <w:b/>
+          <w:bCs/>
+          <w:sz w:val="30"/>
+          <w:szCs w:val="30"/>
+          <w:lang w:val="en-US"/>
+        </w:rPr>
+      </w:pPr>
+    </w:p>
+    <w:p>
+      <w:pPr>
         <w:rPr>
           <w:b/>
           <w:bCs/>
@@ -2772,6 +5099,155 @@
 <file path=word/numbering.xml><?xml version="1.0" encoding="utf-8"?>
 <w:numbering xmlns:wpc="http://schemas.microsoft.com/office/word/2010/wordprocessingCanvas" xmlns:cx="http://schemas.microsoft.com/office/drawing/2014/chartex" xmlns:cx1="http://schemas.microsoft.com/office/drawing/2015/9/8/chartex" xmlns:cx2="http://schemas.microsoft.com/office/drawing/2015/10/21/chartex" xmlns:cx3="http://schemas.microsoft.com/office/drawing/2016/5/9/chartex" xmlns:cx4="http://schemas.microsoft.com/office/drawing/2016/5/10/chartex" xmlns:cx5="http://schemas.microsoft.com/office/drawing/2016/5/11/chartex" xmlns:cx6="http://schemas.microsoft.com/office/drawing/2016/5/12/chartex" xmlns:cx7="http://schemas.microsoft.com/office/drawing/2016/5/13/chartex" xmlns:cx8="http://schemas.microsoft.com/office/drawing/2016/5/14/chartex" xmlns:mc="http://schemas.openxmlformats.org/markup-compatibility/2006" xmlns:aink="http://schemas.microsoft.com/office/drawing/2016/ink" xmlns:am3d="http://schemas.microsoft.com/office/drawing/2017/model3d" xmlns:o="urn:schemas-microsoft-com:office:office" xmlns:oel="http://schemas.microsoft.com/office/2019/extlst" xmlns:r="http://schemas.openxmlformats.org/officeDocument/2006/relationships" xmlns:m="http://schemas.openxmlformats.org/officeDocument/2006/math" xmlns:v="urn:schemas-microsoft-com:vml" xmlns:wp14="http://schemas.microsoft.com/office/word/2010/wordprocessingDrawing" xmlns:wp="http://schemas.openxmlformats.org/drawingml/2006/wordprocessingDrawing" xmlns:w10="urn:schemas-microsoft-com:office:word" xmlns:w="http://schemas.openxmlformats.org/wordprocessingml/2006/main" xmlns:w14="http://schemas.microsoft.com/office/word/2010/wordml" xmlns:w15="http://schemas.microsoft.com/office/word/2012/wordml" xmlns:w16cex="http://schemas.microsoft.com/office/word/2018/wordml/cex" xmlns:w16cid="http://schemas.microsoft.com/office/word/2016/wordml/cid" xmlns:w16="http://schemas.microsoft.com/office/word/2018/wordml" xmlns:w16du="http://schemas.microsoft.com/office/word/2023/wordml/word16du" xmlns:w16sdtdh="http://schemas.microsoft.com/office/word/2020/wordml/sdtdatahash" xmlns:w16sdtfl="http://schemas.microsoft.com/office/word/2024/wordml/sdtformatlock" xmlns:w16se="http://schemas.microsoft.com/office/word/2015/wordml/symex" xmlns:wpg="http://schemas.microsoft.com/office/word/2010/wordprocessingGroup" xmlns:wpi="http://schemas.microsoft.com/office/word/2010/wordprocessingInk" xmlns:wne="http://schemas.microsoft.com/office/word/2006/wordml" xmlns:wps="http://schemas.microsoft.com/office/word/2010/wordprocessingShape" mc:Ignorable="w14 w15 w16se w16cid w16 w16cex w16sdtdh w16sdtfl w16du wp14">
   <w:abstractNum w:abstractNumId="0" w15:restartNumberingAfterBreak="0">
+    <w:nsid w:val="0E8D78DC"/>
+    <w:multiLevelType w:val="multilevel"/>
+    <w:tmpl w:val="A87AD318"/>
+    <w:lvl w:ilvl="0">
+      <w:start w:val="1"/>
+      <w:numFmt w:val="bullet"/>
+      <w:lvlText w:val=""/>
+      <w:lvlJc w:val="left"/>
+      <w:pPr>
+        <w:tabs>
+          <w:tab w:val="num" w:pos="720"/>
+        </w:tabs>
+        <w:ind w:left="720" w:hanging="360"/>
+      </w:pPr>
+      <w:rPr>
+        <w:rFonts w:ascii="Symbol" w:hAnsi="Symbol" w:hint="default"/>
+        <w:sz w:val="20"/>
+      </w:rPr>
+    </w:lvl>
+    <w:lvl w:ilvl="1" w:tentative="1">
+      <w:start w:val="1"/>
+      <w:numFmt w:val="bullet"/>
+      <w:lvlText w:val="o"/>
+      <w:lvlJc w:val="left"/>
+      <w:pPr>
+        <w:tabs>
+          <w:tab w:val="num" w:pos="1440"/>
+        </w:tabs>
+        <w:ind w:left="1440" w:hanging="360"/>
+      </w:pPr>
+      <w:rPr>
+        <w:rFonts w:ascii="Courier New" w:hAnsi="Courier New" w:hint="default"/>
+        <w:sz w:val="20"/>
+      </w:rPr>
+    </w:lvl>
+    <w:lvl w:ilvl="2" w:tentative="1">
+      <w:start w:val="1"/>
+      <w:numFmt w:val="bullet"/>
+      <w:lvlText w:val=""/>
+      <w:lvlJc w:val="left"/>
+      <w:pPr>
+        <w:tabs>
+          <w:tab w:val="num" w:pos="2160"/>
+        </w:tabs>
+        <w:ind w:left="2160" w:hanging="360"/>
+      </w:pPr>
+      <w:rPr>
+        <w:rFonts w:ascii="Wingdings" w:hAnsi="Wingdings" w:hint="default"/>
+        <w:sz w:val="20"/>
+      </w:rPr>
+    </w:lvl>
+    <w:lvl w:ilvl="3" w:tentative="1">
+      <w:start w:val="1"/>
+      <w:numFmt w:val="bullet"/>
+      <w:lvlText w:val=""/>
+      <w:lvlJc w:val="left"/>
+      <w:pPr>
+        <w:tabs>
+          <w:tab w:val="num" w:pos="2880"/>
+        </w:tabs>
+        <w:ind w:left="2880" w:hanging="360"/>
+      </w:pPr>
+      <w:rPr>
+        <w:rFonts w:ascii="Wingdings" w:hAnsi="Wingdings" w:hint="default"/>
+        <w:sz w:val="20"/>
+      </w:rPr>
+    </w:lvl>
+    <w:lvl w:ilvl="4" w:tentative="1">
+      <w:start w:val="1"/>
+      <w:numFmt w:val="bullet"/>
+      <w:lvlText w:val=""/>
+      <w:lvlJc w:val="left"/>
+      <w:pPr>
+        <w:tabs>
+          <w:tab w:val="num" w:pos="3600"/>
+        </w:tabs>
+        <w:ind w:left="3600" w:hanging="360"/>
+      </w:pPr>
+      <w:rPr>
+        <w:rFonts w:ascii="Wingdings" w:hAnsi="Wingdings" w:hint="default"/>
+        <w:sz w:val="20"/>
+      </w:rPr>
+    </w:lvl>
+    <w:lvl w:ilvl="5" w:tentative="1">
+      <w:start w:val="1"/>
+      <w:numFmt w:val="bullet"/>
+      <w:lvlText w:val=""/>
+      <w:lvlJc w:val="left"/>
+      <w:pPr>
+        <w:tabs>
+          <w:tab w:val="num" w:pos="4320"/>
+        </w:tabs>
+        <w:ind w:left="4320" w:hanging="360"/>
+      </w:pPr>
+      <w:rPr>
+        <w:rFonts w:ascii="Wingdings" w:hAnsi="Wingdings" w:hint="default"/>
+        <w:sz w:val="20"/>
+      </w:rPr>
+    </w:lvl>
+    <w:lvl w:ilvl="6" w:tentative="1">
+      <w:start w:val="1"/>
+      <w:numFmt w:val="bullet"/>
+      <w:lvlText w:val=""/>
+      <w:lvlJc w:val="left"/>
+      <w:pPr>
+        <w:tabs>
+          <w:tab w:val="num" w:pos="5040"/>
+        </w:tabs>
+        <w:ind w:left="5040" w:hanging="360"/>
+      </w:pPr>
+      <w:rPr>
+        <w:rFonts w:ascii="Wingdings" w:hAnsi="Wingdings" w:hint="default"/>
+        <w:sz w:val="20"/>
+      </w:rPr>
+    </w:lvl>
+    <w:lvl w:ilvl="7" w:tentative="1">
+      <w:start w:val="1"/>
+      <w:numFmt w:val="bullet"/>
+      <w:lvlText w:val=""/>
+      <w:lvlJc w:val="left"/>
+      <w:pPr>
+        <w:tabs>
+          <w:tab w:val="num" w:pos="5760"/>
+        </w:tabs>
+        <w:ind w:left="5760" w:hanging="360"/>
+      </w:pPr>
+      <w:rPr>
+        <w:rFonts w:ascii="Wingdings" w:hAnsi="Wingdings" w:hint="default"/>
+        <w:sz w:val="20"/>
+      </w:rPr>
+    </w:lvl>
+    <w:lvl w:ilvl="8" w:tentative="1">
+      <w:start w:val="1"/>
+      <w:numFmt w:val="bullet"/>
+      <w:lvlText w:val=""/>
+      <w:lvlJc w:val="left"/>
+      <w:pPr>
+        <w:tabs>
+          <w:tab w:val="num" w:pos="6480"/>
+        </w:tabs>
+        <w:ind w:left="6480" w:hanging="360"/>
+      </w:pPr>
+      <w:rPr>
+        <w:rFonts w:ascii="Wingdings" w:hAnsi="Wingdings" w:hint="default"/>
+        <w:sz w:val="20"/>
+      </w:rPr>
+    </w:lvl>
+  </w:abstractNum>
+  <w:abstractNum w:abstractNumId="1" w15:restartNumberingAfterBreak="0">
     <w:nsid w:val="36F921C3"/>
     <w:multiLevelType w:val="hybridMultilevel"/>
     <w:tmpl w:val="027A7A38"/>
@@ -2884,7 +5360,7 @@
       </w:rPr>
     </w:lvl>
   </w:abstractNum>
-  <w:abstractNum w:abstractNumId="1" w15:restartNumberingAfterBreak="0">
+  <w:abstractNum w:abstractNumId="2" w15:restartNumberingAfterBreak="0">
     <w:nsid w:val="3CEA2732"/>
     <w:multiLevelType w:val="hybridMultilevel"/>
     <w:tmpl w:val="DA3024A2"/>
@@ -2997,7 +5473,7 @@
       </w:rPr>
     </w:lvl>
   </w:abstractNum>
-  <w:abstractNum w:abstractNumId="2" w15:restartNumberingAfterBreak="0">
+  <w:abstractNum w:abstractNumId="3" w15:restartNumberingAfterBreak="0">
     <w:nsid w:val="6FE03039"/>
     <w:multiLevelType w:val="hybridMultilevel"/>
     <w:tmpl w:val="6FA6954E"/>
@@ -3111,13 +5587,16 @@
     </w:lvl>
   </w:abstractNum>
   <w:num w:numId="1" w16cid:durableId="2106073294">
-    <w:abstractNumId w:val="0"/>
+    <w:abstractNumId w:val="1"/>
   </w:num>
   <w:num w:numId="2" w16cid:durableId="1357387555">
-    <w:abstractNumId w:val="1"/>
+    <w:abstractNumId w:val="2"/>
   </w:num>
   <w:num w:numId="3" w16cid:durableId="49617350">
-    <w:abstractNumId w:val="2"/>
+    <w:abstractNumId w:val="3"/>
+  </w:num>
+  <w:num w:numId="4" w16cid:durableId="1423331787">
+    <w:abstractNumId w:val="0"/>
   </w:num>
 </w:numbering>
 </file>

</xml_diff>